<commit_message>
Modify Design and Planning
</commit_message>
<xml_diff>
--- a/Documents/Design_and_Planning/Design and Planning.docx
+++ b/Documents/Design_and_Planning/Design and Planning.docx
@@ -3656,10 +3656,2556 @@
     </w:p>
     <w:p>
       <w:pPr>
+        <w:pStyle w:val="Heading2"/>
+        <w:rPr>
+          <w:rFonts w:hint="eastAsia"/>
+        </w:rPr>
+      </w:pPr>
+      <w:r>
+        <w:lastRenderedPageBreak/>
+        <w:t>Back</w:t>
+      </w:r>
+      <w:r>
+        <w:t>end Design</w:t>
+      </w:r>
+    </w:p>
+    <w:p>
+      <w:pPr>
+        <w:pStyle w:val="FirstParagraph"/>
+        <w:rPr>
+          <w:sz w:val="20"/>
+        </w:rPr>
+      </w:pPr>
+      <w:r>
+        <w:rPr>
+          <w:sz w:val="20"/>
+        </w:rPr>
+        <w:t xml:space="preserve">In the backend design, we use models which </w:t>
+      </w:r>
+      <w:r>
+        <w:rPr>
+          <w:sz w:val="20"/>
+        </w:rPr>
+        <w:t>have been</w:t>
+      </w:r>
+      <w:r>
+        <w:rPr>
+          <w:sz w:val="20"/>
+        </w:rPr>
+        <w:t xml:space="preserve"> discussed in MVC architecture section.</w:t>
+      </w:r>
+    </w:p>
+    <w:p>
+      <w:pPr>
+        <w:pStyle w:val="FirstParagraph"/>
+        <w:rPr>
+          <w:sz w:val="20"/>
+        </w:rPr>
+      </w:pPr>
+      <w:r>
+        <w:rPr>
+          <w:sz w:val="20"/>
+        </w:rPr>
+        <w:t>Detailed specifications of RESTful APIs are as following:</w:t>
+      </w:r>
+    </w:p>
+    <w:tbl>
+      <w:tblPr>
+        <w:tblStyle w:val="GridTable2"/>
+        <w:tblW w:w="4628" w:type="pct"/>
+        <w:tblLook w:val="07E0" w:firstRow="1" w:lastRow="1" w:firstColumn="1" w:lastColumn="1" w:noHBand="1" w:noVBand="1"/>
+      </w:tblPr>
+      <w:tblGrid>
+        <w:gridCol w:w="702"/>
+        <w:gridCol w:w="1536"/>
+        <w:gridCol w:w="2085"/>
+        <w:gridCol w:w="1528"/>
+        <w:gridCol w:w="1734"/>
+        <w:gridCol w:w="769"/>
+      </w:tblGrid>
+      <w:tr>
+        <w:trPr>
+          <w:cnfStyle w:val="100000000000" w:firstRow="1" w:lastRow="0" w:firstColumn="0" w:lastColumn="0" w:oddVBand="0" w:evenVBand="0" w:oddHBand="0" w:evenHBand="0" w:firstRowFirstColumn="0" w:firstRowLastColumn="0" w:lastRowFirstColumn="0" w:lastRowLastColumn="0"/>
+        </w:trPr>
+        <w:tc>
+          <w:tcPr>
+            <w:cnfStyle w:val="001000000000" w:firstRow="0" w:lastRow="0" w:firstColumn="1" w:lastColumn="0" w:oddVBand="0" w:evenVBand="0" w:oddHBand="0" w:evenHBand="0" w:firstRowFirstColumn="0" w:firstRowLastColumn="0" w:lastRowFirstColumn="0" w:lastRowLastColumn="0"/>
+            <w:tcW w:w="0" w:type="auto"/>
+          </w:tcPr>
+          <w:p>
+            <w:pPr>
+              <w:pStyle w:val="Compact"/>
+              <w:rPr>
+                <w:sz w:val="16"/>
+                <w:szCs w:val="16"/>
+              </w:rPr>
+            </w:pPr>
+            <w:r>
+              <w:rPr>
+                <w:sz w:val="16"/>
+                <w:szCs w:val="16"/>
+              </w:rPr>
+              <w:t>Model</w:t>
+            </w:r>
+          </w:p>
+        </w:tc>
+        <w:tc>
+          <w:tcPr>
+            <w:tcW w:w="0" w:type="auto"/>
+          </w:tcPr>
+          <w:p>
+            <w:pPr>
+              <w:pStyle w:val="Compact"/>
+              <w:cnfStyle w:val="100000000000" w:firstRow="1" w:lastRow="0" w:firstColumn="0" w:lastColumn="0" w:oddVBand="0" w:evenVBand="0" w:oddHBand="0" w:evenHBand="0" w:firstRowFirstColumn="0" w:firstRowLastColumn="0" w:lastRowFirstColumn="0" w:lastRowLastColumn="0"/>
+              <w:rPr>
+                <w:sz w:val="16"/>
+                <w:szCs w:val="16"/>
+              </w:rPr>
+            </w:pPr>
+            <w:r>
+              <w:rPr>
+                <w:sz w:val="16"/>
+                <w:szCs w:val="16"/>
+              </w:rPr>
+              <w:t>API</w:t>
+            </w:r>
+          </w:p>
+        </w:tc>
+        <w:tc>
+          <w:tcPr>
+            <w:tcW w:w="0" w:type="auto"/>
+          </w:tcPr>
+          <w:p>
+            <w:pPr>
+              <w:pStyle w:val="Compact"/>
+              <w:cnfStyle w:val="100000000000" w:firstRow="1" w:lastRow="0" w:firstColumn="0" w:lastColumn="0" w:oddVBand="0" w:evenVBand="0" w:oddHBand="0" w:evenHBand="0" w:firstRowFirstColumn="0" w:firstRowLastColumn="0" w:lastRowFirstColumn="0" w:lastRowLastColumn="0"/>
+              <w:rPr>
+                <w:sz w:val="16"/>
+                <w:szCs w:val="16"/>
+              </w:rPr>
+            </w:pPr>
+            <w:r>
+              <w:rPr>
+                <w:sz w:val="16"/>
+                <w:szCs w:val="16"/>
+              </w:rPr>
+              <w:t>GET</w:t>
+            </w:r>
+          </w:p>
+        </w:tc>
+        <w:tc>
+          <w:tcPr>
+            <w:tcW w:w="0" w:type="auto"/>
+          </w:tcPr>
+          <w:p>
+            <w:pPr>
+              <w:pStyle w:val="Compact"/>
+              <w:cnfStyle w:val="100000000000" w:firstRow="1" w:lastRow="0" w:firstColumn="0" w:lastColumn="0" w:oddVBand="0" w:evenVBand="0" w:oddHBand="0" w:evenHBand="0" w:firstRowFirstColumn="0" w:firstRowLastColumn="0" w:lastRowFirstColumn="0" w:lastRowLastColumn="0"/>
+              <w:rPr>
+                <w:sz w:val="16"/>
+                <w:szCs w:val="16"/>
+              </w:rPr>
+            </w:pPr>
+            <w:r>
+              <w:rPr>
+                <w:sz w:val="16"/>
+                <w:szCs w:val="16"/>
+              </w:rPr>
+              <w:t>POST</w:t>
+            </w:r>
+          </w:p>
+        </w:tc>
+        <w:tc>
+          <w:tcPr>
+            <w:tcW w:w="1038" w:type="pct"/>
+          </w:tcPr>
+          <w:p>
+            <w:pPr>
+              <w:pStyle w:val="Compact"/>
+              <w:cnfStyle w:val="100000000000" w:firstRow="1" w:lastRow="0" w:firstColumn="0" w:lastColumn="0" w:oddVBand="0" w:evenVBand="0" w:oddHBand="0" w:evenHBand="0" w:firstRowFirstColumn="0" w:firstRowLastColumn="0" w:lastRowFirstColumn="0" w:lastRowLastColumn="0"/>
+              <w:rPr>
+                <w:sz w:val="16"/>
+                <w:szCs w:val="16"/>
+              </w:rPr>
+            </w:pPr>
+            <w:r>
+              <w:rPr>
+                <w:sz w:val="16"/>
+                <w:szCs w:val="16"/>
+              </w:rPr>
+              <w:t>PUT</w:t>
+            </w:r>
+          </w:p>
+        </w:tc>
+        <w:tc>
+          <w:tcPr>
+            <w:cnfStyle w:val="000100000000" w:firstRow="0" w:lastRow="0" w:firstColumn="0" w:lastColumn="1" w:oddVBand="0" w:evenVBand="0" w:oddHBand="0" w:evenHBand="0" w:firstRowFirstColumn="0" w:firstRowLastColumn="0" w:lastRowFirstColumn="0" w:lastRowLastColumn="0"/>
+            <w:tcW w:w="460" w:type="pct"/>
+          </w:tcPr>
+          <w:p>
+            <w:pPr>
+              <w:pStyle w:val="Compact"/>
+              <w:rPr>
+                <w:sz w:val="16"/>
+                <w:szCs w:val="16"/>
+              </w:rPr>
+            </w:pPr>
+            <w:r>
+              <w:rPr>
+                <w:sz w:val="16"/>
+                <w:szCs w:val="16"/>
+              </w:rPr>
+              <w:t>DELETE</w:t>
+            </w:r>
+          </w:p>
+        </w:tc>
+      </w:tr>
+      <w:tr>
+        <w:tc>
+          <w:tcPr>
+            <w:cnfStyle w:val="001000000000" w:firstRow="0" w:lastRow="0" w:firstColumn="1" w:lastColumn="0" w:oddVBand="0" w:evenVBand="0" w:oddHBand="0" w:evenHBand="0" w:firstRowFirstColumn="0" w:firstRowLastColumn="0" w:lastRowFirstColumn="0" w:lastRowLastColumn="0"/>
+            <w:tcW w:w="0" w:type="auto"/>
+          </w:tcPr>
+          <w:p>
+            <w:pPr>
+              <w:pStyle w:val="Compact"/>
+              <w:rPr>
+                <w:sz w:val="16"/>
+                <w:szCs w:val="16"/>
+              </w:rPr>
+            </w:pPr>
+            <w:r>
+              <w:rPr>
+                <w:sz w:val="16"/>
+                <w:szCs w:val="16"/>
+              </w:rPr>
+              <w:t>User</w:t>
+            </w:r>
+          </w:p>
+        </w:tc>
+        <w:tc>
+          <w:tcPr>
+            <w:tcW w:w="0" w:type="auto"/>
+          </w:tcPr>
+          <w:p>
+            <w:pPr>
+              <w:pStyle w:val="Compact"/>
+              <w:cnfStyle w:val="000000000000" w:firstRow="0" w:lastRow="0" w:firstColumn="0" w:lastColumn="0" w:oddVBand="0" w:evenVBand="0" w:oddHBand="0" w:evenHBand="0" w:firstRowFirstColumn="0" w:firstRowLastColumn="0" w:lastRowFirstColumn="0" w:lastRowLastColumn="0"/>
+              <w:rPr>
+                <w:sz w:val="16"/>
+                <w:szCs w:val="16"/>
+              </w:rPr>
+            </w:pPr>
+            <w:r>
+              <w:rPr>
+                <w:rStyle w:val="VerbatimChar"/>
+                <w:sz w:val="16"/>
+                <w:szCs w:val="16"/>
+              </w:rPr>
+              <w:t>/signup</w:t>
+            </w:r>
+          </w:p>
+        </w:tc>
+        <w:tc>
+          <w:tcPr>
+            <w:tcW w:w="0" w:type="auto"/>
+          </w:tcPr>
+          <w:p>
+            <w:pPr>
+              <w:pStyle w:val="Compact"/>
+              <w:cnfStyle w:val="000000000000" w:firstRow="0" w:lastRow="0" w:firstColumn="0" w:lastColumn="0" w:oddVBand="0" w:evenVBand="0" w:oddHBand="0" w:evenHBand="0" w:firstRowFirstColumn="0" w:firstRowLastColumn="0" w:lastRowFirstColumn="0" w:lastRowLastColumn="0"/>
+              <w:rPr>
+                <w:sz w:val="16"/>
+                <w:szCs w:val="16"/>
+              </w:rPr>
+            </w:pPr>
+            <w:r>
+              <w:rPr>
+                <w:sz w:val="16"/>
+                <w:szCs w:val="16"/>
+              </w:rPr>
+              <w:t>X</w:t>
+            </w:r>
+          </w:p>
+        </w:tc>
+        <w:tc>
+          <w:tcPr>
+            <w:tcW w:w="0" w:type="auto"/>
+          </w:tcPr>
+          <w:p>
+            <w:pPr>
+              <w:pStyle w:val="Compact"/>
+              <w:cnfStyle w:val="000000000000" w:firstRow="0" w:lastRow="0" w:firstColumn="0" w:lastColumn="0" w:oddVBand="0" w:evenVBand="0" w:oddHBand="0" w:evenHBand="0" w:firstRowFirstColumn="0" w:firstRowLastColumn="0" w:lastRowFirstColumn="0" w:lastRowLastColumn="0"/>
+              <w:rPr>
+                <w:sz w:val="16"/>
+                <w:szCs w:val="16"/>
+              </w:rPr>
+            </w:pPr>
+            <w:r>
+              <w:rPr>
+                <w:sz w:val="16"/>
+                <w:szCs w:val="16"/>
+              </w:rPr>
+              <w:t>Create new user</w:t>
+            </w:r>
+          </w:p>
+        </w:tc>
+        <w:tc>
+          <w:tcPr>
+            <w:tcW w:w="1038" w:type="pct"/>
+          </w:tcPr>
+          <w:p>
+            <w:pPr>
+              <w:pStyle w:val="Compact"/>
+              <w:cnfStyle w:val="000000000000" w:firstRow="0" w:lastRow="0" w:firstColumn="0" w:lastColumn="0" w:oddVBand="0" w:evenVBand="0" w:oddHBand="0" w:evenHBand="0" w:firstRowFirstColumn="0" w:firstRowLastColumn="0" w:lastRowFirstColumn="0" w:lastRowLastColumn="0"/>
+              <w:rPr>
+                <w:sz w:val="16"/>
+                <w:szCs w:val="16"/>
+              </w:rPr>
+            </w:pPr>
+            <w:r>
+              <w:rPr>
+                <w:sz w:val="16"/>
+                <w:szCs w:val="16"/>
+              </w:rPr>
+              <w:t>X</w:t>
+            </w:r>
+          </w:p>
+        </w:tc>
+        <w:tc>
+          <w:tcPr>
+            <w:cnfStyle w:val="000100000000" w:firstRow="0" w:lastRow="0" w:firstColumn="0" w:lastColumn="1" w:oddVBand="0" w:evenVBand="0" w:oddHBand="0" w:evenHBand="0" w:firstRowFirstColumn="0" w:firstRowLastColumn="0" w:lastRowFirstColumn="0" w:lastRowLastColumn="0"/>
+            <w:tcW w:w="460" w:type="pct"/>
+          </w:tcPr>
+          <w:p>
+            <w:pPr>
+              <w:pStyle w:val="Compact"/>
+              <w:rPr>
+                <w:sz w:val="16"/>
+                <w:szCs w:val="16"/>
+              </w:rPr>
+            </w:pPr>
+            <w:r>
+              <w:rPr>
+                <w:sz w:val="16"/>
+                <w:szCs w:val="16"/>
+              </w:rPr>
+              <w:t>X</w:t>
+            </w:r>
+          </w:p>
+        </w:tc>
+      </w:tr>
+      <w:tr>
+        <w:tc>
+          <w:tcPr>
+            <w:cnfStyle w:val="001000000000" w:firstRow="0" w:lastRow="0" w:firstColumn="1" w:lastColumn="0" w:oddVBand="0" w:evenVBand="0" w:oddHBand="0" w:evenHBand="0" w:firstRowFirstColumn="0" w:firstRowLastColumn="0" w:lastRowFirstColumn="0" w:lastRowLastColumn="0"/>
+            <w:tcW w:w="0" w:type="auto"/>
+          </w:tcPr>
+          <w:p>
+            <w:pPr>
+              <w:pStyle w:val="Compact"/>
+              <w:rPr>
+                <w:sz w:val="16"/>
+                <w:szCs w:val="16"/>
+              </w:rPr>
+            </w:pPr>
+          </w:p>
+        </w:tc>
+        <w:tc>
+          <w:tcPr>
+            <w:tcW w:w="0" w:type="auto"/>
+          </w:tcPr>
+          <w:p>
+            <w:pPr>
+              <w:pStyle w:val="Compact"/>
+              <w:cnfStyle w:val="000000000000" w:firstRow="0" w:lastRow="0" w:firstColumn="0" w:lastColumn="0" w:oddVBand="0" w:evenVBand="0" w:oddHBand="0" w:evenHBand="0" w:firstRowFirstColumn="0" w:firstRowLastColumn="0" w:lastRowFirstColumn="0" w:lastRowLastColumn="0"/>
+              <w:rPr>
+                <w:sz w:val="16"/>
+                <w:szCs w:val="16"/>
+              </w:rPr>
+            </w:pPr>
+            <w:r>
+              <w:rPr>
+                <w:rStyle w:val="VerbatimChar"/>
+                <w:sz w:val="16"/>
+                <w:szCs w:val="16"/>
+              </w:rPr>
+              <w:t>/</w:t>
+            </w:r>
+            <w:proofErr w:type="spellStart"/>
+            <w:r>
+              <w:rPr>
+                <w:rStyle w:val="VerbatimChar"/>
+                <w:sz w:val="16"/>
+                <w:szCs w:val="16"/>
+              </w:rPr>
+              <w:t>signin</w:t>
+            </w:r>
+            <w:proofErr w:type="spellEnd"/>
+          </w:p>
+        </w:tc>
+        <w:tc>
+          <w:tcPr>
+            <w:tcW w:w="0" w:type="auto"/>
+          </w:tcPr>
+          <w:p>
+            <w:pPr>
+              <w:pStyle w:val="Compact"/>
+              <w:cnfStyle w:val="000000000000" w:firstRow="0" w:lastRow="0" w:firstColumn="0" w:lastColumn="0" w:oddVBand="0" w:evenVBand="0" w:oddHBand="0" w:evenHBand="0" w:firstRowFirstColumn="0" w:firstRowLastColumn="0" w:lastRowFirstColumn="0" w:lastRowLastColumn="0"/>
+              <w:rPr>
+                <w:sz w:val="16"/>
+                <w:szCs w:val="16"/>
+              </w:rPr>
+            </w:pPr>
+            <w:r>
+              <w:rPr>
+                <w:sz w:val="16"/>
+                <w:szCs w:val="16"/>
+              </w:rPr>
+              <w:t>X</w:t>
+            </w:r>
+          </w:p>
+        </w:tc>
+        <w:tc>
+          <w:tcPr>
+            <w:tcW w:w="0" w:type="auto"/>
+          </w:tcPr>
+          <w:p>
+            <w:pPr>
+              <w:pStyle w:val="Compact"/>
+              <w:cnfStyle w:val="000000000000" w:firstRow="0" w:lastRow="0" w:firstColumn="0" w:lastColumn="0" w:oddVBand="0" w:evenVBand="0" w:oddHBand="0" w:evenHBand="0" w:firstRowFirstColumn="0" w:firstRowLastColumn="0" w:lastRowFirstColumn="0" w:lastRowLastColumn="0"/>
+              <w:rPr>
+                <w:sz w:val="16"/>
+                <w:szCs w:val="16"/>
+              </w:rPr>
+            </w:pPr>
+            <w:r>
+              <w:rPr>
+                <w:sz w:val="16"/>
+                <w:szCs w:val="16"/>
+              </w:rPr>
+              <w:t>Log in</w:t>
+            </w:r>
+          </w:p>
+        </w:tc>
+        <w:tc>
+          <w:tcPr>
+            <w:tcW w:w="1038" w:type="pct"/>
+          </w:tcPr>
+          <w:p>
+            <w:pPr>
+              <w:pStyle w:val="Compact"/>
+              <w:cnfStyle w:val="000000000000" w:firstRow="0" w:lastRow="0" w:firstColumn="0" w:lastColumn="0" w:oddVBand="0" w:evenVBand="0" w:oddHBand="0" w:evenHBand="0" w:firstRowFirstColumn="0" w:firstRowLastColumn="0" w:lastRowFirstColumn="0" w:lastRowLastColumn="0"/>
+              <w:rPr>
+                <w:sz w:val="16"/>
+                <w:szCs w:val="16"/>
+              </w:rPr>
+            </w:pPr>
+            <w:r>
+              <w:rPr>
+                <w:sz w:val="16"/>
+                <w:szCs w:val="16"/>
+              </w:rPr>
+              <w:t>X</w:t>
+            </w:r>
+          </w:p>
+        </w:tc>
+        <w:tc>
+          <w:tcPr>
+            <w:cnfStyle w:val="000100000000" w:firstRow="0" w:lastRow="0" w:firstColumn="0" w:lastColumn="1" w:oddVBand="0" w:evenVBand="0" w:oddHBand="0" w:evenHBand="0" w:firstRowFirstColumn="0" w:firstRowLastColumn="0" w:lastRowFirstColumn="0" w:lastRowLastColumn="0"/>
+            <w:tcW w:w="460" w:type="pct"/>
+          </w:tcPr>
+          <w:p>
+            <w:pPr>
+              <w:pStyle w:val="Compact"/>
+              <w:rPr>
+                <w:sz w:val="16"/>
+                <w:szCs w:val="16"/>
+              </w:rPr>
+            </w:pPr>
+            <w:r>
+              <w:rPr>
+                <w:sz w:val="16"/>
+                <w:szCs w:val="16"/>
+              </w:rPr>
+              <w:t>X</w:t>
+            </w:r>
+          </w:p>
+        </w:tc>
+      </w:tr>
+      <w:tr>
+        <w:tc>
+          <w:tcPr>
+            <w:cnfStyle w:val="001000000000" w:firstRow="0" w:lastRow="0" w:firstColumn="1" w:lastColumn="0" w:oddVBand="0" w:evenVBand="0" w:oddHBand="0" w:evenHBand="0" w:firstRowFirstColumn="0" w:firstRowLastColumn="0" w:lastRowFirstColumn="0" w:lastRowLastColumn="0"/>
+            <w:tcW w:w="0" w:type="auto"/>
+          </w:tcPr>
+          <w:p>
+            <w:pPr>
+              <w:pStyle w:val="Compact"/>
+              <w:rPr>
+                <w:sz w:val="16"/>
+                <w:szCs w:val="16"/>
+              </w:rPr>
+            </w:pPr>
+          </w:p>
+        </w:tc>
+        <w:tc>
+          <w:tcPr>
+            <w:tcW w:w="0" w:type="auto"/>
+          </w:tcPr>
+          <w:p>
+            <w:pPr>
+              <w:pStyle w:val="Compact"/>
+              <w:cnfStyle w:val="000000000000" w:firstRow="0" w:lastRow="0" w:firstColumn="0" w:lastColumn="0" w:oddVBand="0" w:evenVBand="0" w:oddHBand="0" w:evenHBand="0" w:firstRowFirstColumn="0" w:firstRowLastColumn="0" w:lastRowFirstColumn="0" w:lastRowLastColumn="0"/>
+              <w:rPr>
+                <w:sz w:val="16"/>
+                <w:szCs w:val="16"/>
+              </w:rPr>
+            </w:pPr>
+            <w:r>
+              <w:rPr>
+                <w:rStyle w:val="VerbatimChar"/>
+                <w:sz w:val="16"/>
+                <w:szCs w:val="16"/>
+              </w:rPr>
+              <w:t>/</w:t>
+            </w:r>
+            <w:proofErr w:type="spellStart"/>
+            <w:r>
+              <w:rPr>
+                <w:rStyle w:val="VerbatimChar"/>
+                <w:sz w:val="16"/>
+                <w:szCs w:val="16"/>
+              </w:rPr>
+              <w:t>signout</w:t>
+            </w:r>
+            <w:proofErr w:type="spellEnd"/>
+          </w:p>
+        </w:tc>
+        <w:tc>
+          <w:tcPr>
+            <w:tcW w:w="0" w:type="auto"/>
+          </w:tcPr>
+          <w:p>
+            <w:pPr>
+              <w:pStyle w:val="Compact"/>
+              <w:cnfStyle w:val="000000000000" w:firstRow="0" w:lastRow="0" w:firstColumn="0" w:lastColumn="0" w:oddVBand="0" w:evenVBand="0" w:oddHBand="0" w:evenHBand="0" w:firstRowFirstColumn="0" w:firstRowLastColumn="0" w:lastRowFirstColumn="0" w:lastRowLastColumn="0"/>
+              <w:rPr>
+                <w:sz w:val="16"/>
+                <w:szCs w:val="16"/>
+              </w:rPr>
+            </w:pPr>
+            <w:r>
+              <w:rPr>
+                <w:sz w:val="16"/>
+                <w:szCs w:val="16"/>
+              </w:rPr>
+              <w:t>Log out</w:t>
+            </w:r>
+          </w:p>
+        </w:tc>
+        <w:tc>
+          <w:tcPr>
+            <w:tcW w:w="0" w:type="auto"/>
+          </w:tcPr>
+          <w:p>
+            <w:pPr>
+              <w:pStyle w:val="Compact"/>
+              <w:cnfStyle w:val="000000000000" w:firstRow="0" w:lastRow="0" w:firstColumn="0" w:lastColumn="0" w:oddVBand="0" w:evenVBand="0" w:oddHBand="0" w:evenHBand="0" w:firstRowFirstColumn="0" w:firstRowLastColumn="0" w:lastRowFirstColumn="0" w:lastRowLastColumn="0"/>
+              <w:rPr>
+                <w:sz w:val="16"/>
+                <w:szCs w:val="16"/>
+              </w:rPr>
+            </w:pPr>
+            <w:r>
+              <w:rPr>
+                <w:sz w:val="16"/>
+                <w:szCs w:val="16"/>
+              </w:rPr>
+              <w:t>X</w:t>
+            </w:r>
+          </w:p>
+        </w:tc>
+        <w:tc>
+          <w:tcPr>
+            <w:tcW w:w="1038" w:type="pct"/>
+          </w:tcPr>
+          <w:p>
+            <w:pPr>
+              <w:pStyle w:val="Compact"/>
+              <w:cnfStyle w:val="000000000000" w:firstRow="0" w:lastRow="0" w:firstColumn="0" w:lastColumn="0" w:oddVBand="0" w:evenVBand="0" w:oddHBand="0" w:evenHBand="0" w:firstRowFirstColumn="0" w:firstRowLastColumn="0" w:lastRowFirstColumn="0" w:lastRowLastColumn="0"/>
+              <w:rPr>
+                <w:sz w:val="16"/>
+                <w:szCs w:val="16"/>
+              </w:rPr>
+            </w:pPr>
+            <w:r>
+              <w:rPr>
+                <w:sz w:val="16"/>
+                <w:szCs w:val="16"/>
+              </w:rPr>
+              <w:t>X</w:t>
+            </w:r>
+          </w:p>
+        </w:tc>
+        <w:tc>
+          <w:tcPr>
+            <w:cnfStyle w:val="000100000000" w:firstRow="0" w:lastRow="0" w:firstColumn="0" w:lastColumn="1" w:oddVBand="0" w:evenVBand="0" w:oddHBand="0" w:evenHBand="0" w:firstRowFirstColumn="0" w:firstRowLastColumn="0" w:lastRowFirstColumn="0" w:lastRowLastColumn="0"/>
+            <w:tcW w:w="460" w:type="pct"/>
+          </w:tcPr>
+          <w:p>
+            <w:pPr>
+              <w:pStyle w:val="Compact"/>
+              <w:rPr>
+                <w:sz w:val="16"/>
+                <w:szCs w:val="16"/>
+              </w:rPr>
+            </w:pPr>
+            <w:r>
+              <w:rPr>
+                <w:sz w:val="16"/>
+                <w:szCs w:val="16"/>
+              </w:rPr>
+              <w:t>X</w:t>
+            </w:r>
+          </w:p>
+        </w:tc>
+      </w:tr>
+      <w:tr>
+        <w:tc>
+          <w:tcPr>
+            <w:cnfStyle w:val="001000000000" w:firstRow="0" w:lastRow="0" w:firstColumn="1" w:lastColumn="0" w:oddVBand="0" w:evenVBand="0" w:oddHBand="0" w:evenHBand="0" w:firstRowFirstColumn="0" w:firstRowLastColumn="0" w:lastRowFirstColumn="0" w:lastRowLastColumn="0"/>
+            <w:tcW w:w="0" w:type="auto"/>
+          </w:tcPr>
+          <w:p>
+            <w:pPr>
+              <w:pStyle w:val="Compact"/>
+              <w:rPr>
+                <w:sz w:val="16"/>
+                <w:szCs w:val="16"/>
+              </w:rPr>
+            </w:pPr>
+          </w:p>
+        </w:tc>
+        <w:tc>
+          <w:tcPr>
+            <w:tcW w:w="0" w:type="auto"/>
+          </w:tcPr>
+          <w:p>
+            <w:pPr>
+              <w:pStyle w:val="Compact"/>
+              <w:cnfStyle w:val="000000000000" w:firstRow="0" w:lastRow="0" w:firstColumn="0" w:lastColumn="0" w:oddVBand="0" w:evenVBand="0" w:oddHBand="0" w:evenHBand="0" w:firstRowFirstColumn="0" w:firstRowLastColumn="0" w:lastRowFirstColumn="0" w:lastRowLastColumn="0"/>
+              <w:rPr>
+                <w:sz w:val="16"/>
+                <w:szCs w:val="16"/>
+              </w:rPr>
+            </w:pPr>
+            <w:r>
+              <w:rPr>
+                <w:rStyle w:val="VerbatimChar"/>
+                <w:sz w:val="16"/>
+                <w:szCs w:val="16"/>
+              </w:rPr>
+              <w:t>/user/:id</w:t>
+            </w:r>
+          </w:p>
+        </w:tc>
+        <w:tc>
+          <w:tcPr>
+            <w:tcW w:w="0" w:type="auto"/>
+          </w:tcPr>
+          <w:p>
+            <w:pPr>
+              <w:pStyle w:val="Compact"/>
+              <w:cnfStyle w:val="000000000000" w:firstRow="0" w:lastRow="0" w:firstColumn="0" w:lastColumn="0" w:oddVBand="0" w:evenVBand="0" w:oddHBand="0" w:evenHBand="0" w:firstRowFirstColumn="0" w:firstRowLastColumn="0" w:lastRowFirstColumn="0" w:lastRowLastColumn="0"/>
+              <w:rPr>
+                <w:sz w:val="16"/>
+                <w:szCs w:val="16"/>
+              </w:rPr>
+            </w:pPr>
+            <w:r>
+              <w:rPr>
+                <w:sz w:val="16"/>
+                <w:szCs w:val="16"/>
+              </w:rPr>
+              <w:t>Get specific user</w:t>
+            </w:r>
+          </w:p>
+        </w:tc>
+        <w:tc>
+          <w:tcPr>
+            <w:tcW w:w="0" w:type="auto"/>
+          </w:tcPr>
+          <w:p>
+            <w:pPr>
+              <w:pStyle w:val="Compact"/>
+              <w:cnfStyle w:val="000000000000" w:firstRow="0" w:lastRow="0" w:firstColumn="0" w:lastColumn="0" w:oddVBand="0" w:evenVBand="0" w:oddHBand="0" w:evenHBand="0" w:firstRowFirstColumn="0" w:firstRowLastColumn="0" w:lastRowFirstColumn="0" w:lastRowLastColumn="0"/>
+              <w:rPr>
+                <w:sz w:val="16"/>
+                <w:szCs w:val="16"/>
+              </w:rPr>
+            </w:pPr>
+            <w:r>
+              <w:rPr>
+                <w:sz w:val="16"/>
+                <w:szCs w:val="16"/>
+              </w:rPr>
+              <w:t>X</w:t>
+            </w:r>
+          </w:p>
+        </w:tc>
+        <w:tc>
+          <w:tcPr>
+            <w:tcW w:w="1038" w:type="pct"/>
+          </w:tcPr>
+          <w:p>
+            <w:pPr>
+              <w:pStyle w:val="Compact"/>
+              <w:cnfStyle w:val="000000000000" w:firstRow="0" w:lastRow="0" w:firstColumn="0" w:lastColumn="0" w:oddVBand="0" w:evenVBand="0" w:oddHBand="0" w:evenHBand="0" w:firstRowFirstColumn="0" w:firstRowLastColumn="0" w:lastRowFirstColumn="0" w:lastRowLastColumn="0"/>
+              <w:rPr>
+                <w:sz w:val="16"/>
+                <w:szCs w:val="16"/>
+              </w:rPr>
+            </w:pPr>
+            <w:r>
+              <w:rPr>
+                <w:sz w:val="16"/>
+                <w:szCs w:val="16"/>
+              </w:rPr>
+              <w:t>X</w:t>
+            </w:r>
+          </w:p>
+        </w:tc>
+        <w:tc>
+          <w:tcPr>
+            <w:cnfStyle w:val="000100000000" w:firstRow="0" w:lastRow="0" w:firstColumn="0" w:lastColumn="1" w:oddVBand="0" w:evenVBand="0" w:oddHBand="0" w:evenHBand="0" w:firstRowFirstColumn="0" w:firstRowLastColumn="0" w:lastRowFirstColumn="0" w:lastRowLastColumn="0"/>
+            <w:tcW w:w="460" w:type="pct"/>
+          </w:tcPr>
+          <w:p>
+            <w:pPr>
+              <w:pStyle w:val="Compact"/>
+              <w:rPr>
+                <w:sz w:val="16"/>
+                <w:szCs w:val="16"/>
+              </w:rPr>
+            </w:pPr>
+            <w:r>
+              <w:rPr>
+                <w:sz w:val="16"/>
+                <w:szCs w:val="16"/>
+              </w:rPr>
+              <w:t>X</w:t>
+            </w:r>
+          </w:p>
+        </w:tc>
+      </w:tr>
+      <w:tr>
+        <w:tc>
+          <w:tcPr>
+            <w:cnfStyle w:val="001000000000" w:firstRow="0" w:lastRow="0" w:firstColumn="1" w:lastColumn="0" w:oddVBand="0" w:evenVBand="0" w:oddHBand="0" w:evenHBand="0" w:firstRowFirstColumn="0" w:firstRowLastColumn="0" w:lastRowFirstColumn="0" w:lastRowLastColumn="0"/>
+            <w:tcW w:w="0" w:type="auto"/>
+          </w:tcPr>
+          <w:p>
+            <w:pPr>
+              <w:pStyle w:val="Compact"/>
+              <w:rPr>
+                <w:sz w:val="16"/>
+                <w:szCs w:val="16"/>
+              </w:rPr>
+            </w:pPr>
+            <w:r>
+              <w:rPr>
+                <w:sz w:val="16"/>
+                <w:szCs w:val="16"/>
+              </w:rPr>
+              <w:t>Plane</w:t>
+            </w:r>
+          </w:p>
+        </w:tc>
+        <w:tc>
+          <w:tcPr>
+            <w:tcW w:w="0" w:type="auto"/>
+          </w:tcPr>
+          <w:p>
+            <w:pPr>
+              <w:pStyle w:val="Compact"/>
+              <w:cnfStyle w:val="000000000000" w:firstRow="0" w:lastRow="0" w:firstColumn="0" w:lastColumn="0" w:oddVBand="0" w:evenVBand="0" w:oddHBand="0" w:evenHBand="0" w:firstRowFirstColumn="0" w:firstRowLastColumn="0" w:lastRowFirstColumn="0" w:lastRowLastColumn="0"/>
+              <w:rPr>
+                <w:sz w:val="16"/>
+                <w:szCs w:val="16"/>
+              </w:rPr>
+            </w:pPr>
+            <w:r>
+              <w:rPr>
+                <w:rStyle w:val="VerbatimChar"/>
+                <w:sz w:val="16"/>
+                <w:szCs w:val="16"/>
+              </w:rPr>
+              <w:t>/plane</w:t>
+            </w:r>
+          </w:p>
+        </w:tc>
+        <w:tc>
+          <w:tcPr>
+            <w:tcW w:w="0" w:type="auto"/>
+          </w:tcPr>
+          <w:p>
+            <w:pPr>
+              <w:pStyle w:val="Compact"/>
+              <w:cnfStyle w:val="000000000000" w:firstRow="0" w:lastRow="0" w:firstColumn="0" w:lastColumn="0" w:oddVBand="0" w:evenVBand="0" w:oddHBand="0" w:evenHBand="0" w:firstRowFirstColumn="0" w:firstRowLastColumn="0" w:lastRowFirstColumn="0" w:lastRowLastColumn="0"/>
+              <w:rPr>
+                <w:sz w:val="16"/>
+                <w:szCs w:val="16"/>
+              </w:rPr>
+            </w:pPr>
+            <w:r>
+              <w:rPr>
+                <w:sz w:val="16"/>
+                <w:szCs w:val="16"/>
+              </w:rPr>
+              <w:t>X</w:t>
+            </w:r>
+          </w:p>
+        </w:tc>
+        <w:tc>
+          <w:tcPr>
+            <w:tcW w:w="0" w:type="auto"/>
+          </w:tcPr>
+          <w:p>
+            <w:pPr>
+              <w:pStyle w:val="Compact"/>
+              <w:cnfStyle w:val="000000000000" w:firstRow="0" w:lastRow="0" w:firstColumn="0" w:lastColumn="0" w:oddVBand="0" w:evenVBand="0" w:oddHBand="0" w:evenHBand="0" w:firstRowFirstColumn="0" w:firstRowLastColumn="0" w:lastRowFirstColumn="0" w:lastRowLastColumn="0"/>
+              <w:rPr>
+                <w:sz w:val="16"/>
+                <w:szCs w:val="16"/>
+              </w:rPr>
+            </w:pPr>
+            <w:r>
+              <w:rPr>
+                <w:sz w:val="16"/>
+                <w:szCs w:val="16"/>
+              </w:rPr>
+              <w:t>Create new plane</w:t>
+            </w:r>
+          </w:p>
+        </w:tc>
+        <w:tc>
+          <w:tcPr>
+            <w:tcW w:w="1038" w:type="pct"/>
+          </w:tcPr>
+          <w:p>
+            <w:pPr>
+              <w:pStyle w:val="Compact"/>
+              <w:cnfStyle w:val="000000000000" w:firstRow="0" w:lastRow="0" w:firstColumn="0" w:lastColumn="0" w:oddVBand="0" w:evenVBand="0" w:oddHBand="0" w:evenHBand="0" w:firstRowFirstColumn="0" w:firstRowLastColumn="0" w:lastRowFirstColumn="0" w:lastRowLastColumn="0"/>
+              <w:rPr>
+                <w:sz w:val="16"/>
+                <w:szCs w:val="16"/>
+              </w:rPr>
+            </w:pPr>
+            <w:r>
+              <w:rPr>
+                <w:sz w:val="16"/>
+                <w:szCs w:val="16"/>
+              </w:rPr>
+              <w:t>X</w:t>
+            </w:r>
+          </w:p>
+        </w:tc>
+        <w:tc>
+          <w:tcPr>
+            <w:cnfStyle w:val="000100000000" w:firstRow="0" w:lastRow="0" w:firstColumn="0" w:lastColumn="1" w:oddVBand="0" w:evenVBand="0" w:oddHBand="0" w:evenHBand="0" w:firstRowFirstColumn="0" w:firstRowLastColumn="0" w:lastRowFirstColumn="0" w:lastRowLastColumn="0"/>
+            <w:tcW w:w="460" w:type="pct"/>
+          </w:tcPr>
+          <w:p>
+            <w:pPr>
+              <w:pStyle w:val="Compact"/>
+              <w:rPr>
+                <w:sz w:val="16"/>
+                <w:szCs w:val="16"/>
+              </w:rPr>
+            </w:pPr>
+            <w:r>
+              <w:rPr>
+                <w:sz w:val="16"/>
+                <w:szCs w:val="16"/>
+              </w:rPr>
+              <w:t>X</w:t>
+            </w:r>
+          </w:p>
+        </w:tc>
+      </w:tr>
+      <w:tr>
+        <w:tc>
+          <w:tcPr>
+            <w:cnfStyle w:val="001000000000" w:firstRow="0" w:lastRow="0" w:firstColumn="1" w:lastColumn="0" w:oddVBand="0" w:evenVBand="0" w:oddHBand="0" w:evenHBand="0" w:firstRowFirstColumn="0" w:firstRowLastColumn="0" w:lastRowFirstColumn="0" w:lastRowLastColumn="0"/>
+            <w:tcW w:w="0" w:type="auto"/>
+          </w:tcPr>
+          <w:p>
+            <w:pPr>
+              <w:pStyle w:val="Compact"/>
+              <w:rPr>
+                <w:sz w:val="16"/>
+                <w:szCs w:val="16"/>
+              </w:rPr>
+            </w:pPr>
+          </w:p>
+        </w:tc>
+        <w:tc>
+          <w:tcPr>
+            <w:tcW w:w="0" w:type="auto"/>
+          </w:tcPr>
+          <w:p>
+            <w:pPr>
+              <w:pStyle w:val="Compact"/>
+              <w:cnfStyle w:val="000000000000" w:firstRow="0" w:lastRow="0" w:firstColumn="0" w:lastColumn="0" w:oddVBand="0" w:evenVBand="0" w:oddHBand="0" w:evenHBand="0" w:firstRowFirstColumn="0" w:firstRowLastColumn="0" w:lastRowFirstColumn="0" w:lastRowLastColumn="0"/>
+              <w:rPr>
+                <w:sz w:val="16"/>
+                <w:szCs w:val="16"/>
+              </w:rPr>
+            </w:pPr>
+            <w:r>
+              <w:rPr>
+                <w:rStyle w:val="VerbatimChar"/>
+                <w:sz w:val="16"/>
+                <w:szCs w:val="16"/>
+              </w:rPr>
+              <w:t>/plane/random</w:t>
+            </w:r>
+          </w:p>
+        </w:tc>
+        <w:tc>
+          <w:tcPr>
+            <w:tcW w:w="0" w:type="auto"/>
+          </w:tcPr>
+          <w:p>
+            <w:pPr>
+              <w:pStyle w:val="Compact"/>
+              <w:cnfStyle w:val="000000000000" w:firstRow="0" w:lastRow="0" w:firstColumn="0" w:lastColumn="0" w:oddVBand="0" w:evenVBand="0" w:oddHBand="0" w:evenHBand="0" w:firstRowFirstColumn="0" w:firstRowLastColumn="0" w:lastRowFirstColumn="0" w:lastRowLastColumn="0"/>
+              <w:rPr>
+                <w:sz w:val="16"/>
+                <w:szCs w:val="16"/>
+              </w:rPr>
+            </w:pPr>
+            <w:r>
+              <w:rPr>
+                <w:sz w:val="16"/>
+                <w:szCs w:val="16"/>
+              </w:rPr>
+              <w:t>Get plane list by random</w:t>
+            </w:r>
+          </w:p>
+        </w:tc>
+        <w:tc>
+          <w:tcPr>
+            <w:tcW w:w="0" w:type="auto"/>
+          </w:tcPr>
+          <w:p>
+            <w:pPr>
+              <w:pStyle w:val="Compact"/>
+              <w:cnfStyle w:val="000000000000" w:firstRow="0" w:lastRow="0" w:firstColumn="0" w:lastColumn="0" w:oddVBand="0" w:evenVBand="0" w:oddHBand="0" w:evenHBand="0" w:firstRowFirstColumn="0" w:firstRowLastColumn="0" w:lastRowFirstColumn="0" w:lastRowLastColumn="0"/>
+              <w:rPr>
+                <w:sz w:val="16"/>
+                <w:szCs w:val="16"/>
+              </w:rPr>
+            </w:pPr>
+            <w:r>
+              <w:rPr>
+                <w:sz w:val="16"/>
+                <w:szCs w:val="16"/>
+              </w:rPr>
+              <w:t>X</w:t>
+            </w:r>
+          </w:p>
+        </w:tc>
+        <w:tc>
+          <w:tcPr>
+            <w:tcW w:w="1038" w:type="pct"/>
+          </w:tcPr>
+          <w:p>
+            <w:pPr>
+              <w:pStyle w:val="Compact"/>
+              <w:cnfStyle w:val="000000000000" w:firstRow="0" w:lastRow="0" w:firstColumn="0" w:lastColumn="0" w:oddVBand="0" w:evenVBand="0" w:oddHBand="0" w:evenHBand="0" w:firstRowFirstColumn="0" w:firstRowLastColumn="0" w:lastRowFirstColumn="0" w:lastRowLastColumn="0"/>
+              <w:rPr>
+                <w:sz w:val="16"/>
+                <w:szCs w:val="16"/>
+              </w:rPr>
+            </w:pPr>
+            <w:r>
+              <w:rPr>
+                <w:sz w:val="16"/>
+                <w:szCs w:val="16"/>
+              </w:rPr>
+              <w:t>X</w:t>
+            </w:r>
+          </w:p>
+        </w:tc>
+        <w:tc>
+          <w:tcPr>
+            <w:cnfStyle w:val="000100000000" w:firstRow="0" w:lastRow="0" w:firstColumn="0" w:lastColumn="1" w:oddVBand="0" w:evenVBand="0" w:oddHBand="0" w:evenHBand="0" w:firstRowFirstColumn="0" w:firstRowLastColumn="0" w:lastRowFirstColumn="0" w:lastRowLastColumn="0"/>
+            <w:tcW w:w="460" w:type="pct"/>
+          </w:tcPr>
+          <w:p>
+            <w:pPr>
+              <w:pStyle w:val="Compact"/>
+              <w:rPr>
+                <w:sz w:val="16"/>
+                <w:szCs w:val="16"/>
+              </w:rPr>
+            </w:pPr>
+            <w:r>
+              <w:rPr>
+                <w:sz w:val="16"/>
+                <w:szCs w:val="16"/>
+              </w:rPr>
+              <w:t>X</w:t>
+            </w:r>
+          </w:p>
+        </w:tc>
+      </w:tr>
+      <w:tr>
+        <w:tc>
+          <w:tcPr>
+            <w:cnfStyle w:val="001000000000" w:firstRow="0" w:lastRow="0" w:firstColumn="1" w:lastColumn="0" w:oddVBand="0" w:evenVBand="0" w:oddHBand="0" w:evenHBand="0" w:firstRowFirstColumn="0" w:firstRowLastColumn="0" w:lastRowFirstColumn="0" w:lastRowLastColumn="0"/>
+            <w:tcW w:w="0" w:type="auto"/>
+          </w:tcPr>
+          <w:p>
+            <w:pPr>
+              <w:pStyle w:val="Compact"/>
+              <w:rPr>
+                <w:sz w:val="16"/>
+                <w:szCs w:val="16"/>
+              </w:rPr>
+            </w:pPr>
+          </w:p>
+        </w:tc>
+        <w:tc>
+          <w:tcPr>
+            <w:tcW w:w="0" w:type="auto"/>
+          </w:tcPr>
+          <w:p>
+            <w:pPr>
+              <w:pStyle w:val="Compact"/>
+              <w:cnfStyle w:val="000000000000" w:firstRow="0" w:lastRow="0" w:firstColumn="0" w:lastColumn="0" w:oddVBand="0" w:evenVBand="0" w:oddHBand="0" w:evenHBand="0" w:firstRowFirstColumn="0" w:firstRowLastColumn="0" w:lastRowFirstColumn="0" w:lastRowLastColumn="0"/>
+              <w:rPr>
+                <w:sz w:val="16"/>
+                <w:szCs w:val="16"/>
+              </w:rPr>
+            </w:pPr>
+            <w:r>
+              <w:rPr>
+                <w:rStyle w:val="VerbatimChar"/>
+                <w:sz w:val="16"/>
+                <w:szCs w:val="16"/>
+              </w:rPr>
+              <w:t>/plane/location</w:t>
+            </w:r>
+          </w:p>
+        </w:tc>
+        <w:tc>
+          <w:tcPr>
+            <w:tcW w:w="0" w:type="auto"/>
+          </w:tcPr>
+          <w:p>
+            <w:pPr>
+              <w:pStyle w:val="Compact"/>
+              <w:cnfStyle w:val="000000000000" w:firstRow="0" w:lastRow="0" w:firstColumn="0" w:lastColumn="0" w:oddVBand="0" w:evenVBand="0" w:oddHBand="0" w:evenHBand="0" w:firstRowFirstColumn="0" w:firstRowLastColumn="0" w:lastRowFirstColumn="0" w:lastRowLastColumn="0"/>
+              <w:rPr>
+                <w:sz w:val="16"/>
+                <w:szCs w:val="16"/>
+              </w:rPr>
+            </w:pPr>
+            <w:r>
+              <w:rPr>
+                <w:sz w:val="16"/>
+                <w:szCs w:val="16"/>
+              </w:rPr>
+              <w:t>Get plane list by location</w:t>
+            </w:r>
+          </w:p>
+        </w:tc>
+        <w:tc>
+          <w:tcPr>
+            <w:tcW w:w="0" w:type="auto"/>
+          </w:tcPr>
+          <w:p>
+            <w:pPr>
+              <w:pStyle w:val="Compact"/>
+              <w:cnfStyle w:val="000000000000" w:firstRow="0" w:lastRow="0" w:firstColumn="0" w:lastColumn="0" w:oddVBand="0" w:evenVBand="0" w:oddHBand="0" w:evenHBand="0" w:firstRowFirstColumn="0" w:firstRowLastColumn="0" w:lastRowFirstColumn="0" w:lastRowLastColumn="0"/>
+              <w:rPr>
+                <w:sz w:val="16"/>
+                <w:szCs w:val="16"/>
+              </w:rPr>
+            </w:pPr>
+            <w:r>
+              <w:rPr>
+                <w:sz w:val="16"/>
+                <w:szCs w:val="16"/>
+              </w:rPr>
+              <w:t>X</w:t>
+            </w:r>
+          </w:p>
+        </w:tc>
+        <w:tc>
+          <w:tcPr>
+            <w:tcW w:w="1038" w:type="pct"/>
+          </w:tcPr>
+          <w:p>
+            <w:pPr>
+              <w:pStyle w:val="Compact"/>
+              <w:cnfStyle w:val="000000000000" w:firstRow="0" w:lastRow="0" w:firstColumn="0" w:lastColumn="0" w:oddVBand="0" w:evenVBand="0" w:oddHBand="0" w:evenHBand="0" w:firstRowFirstColumn="0" w:firstRowLastColumn="0" w:lastRowFirstColumn="0" w:lastRowLastColumn="0"/>
+              <w:rPr>
+                <w:sz w:val="16"/>
+                <w:szCs w:val="16"/>
+              </w:rPr>
+            </w:pPr>
+            <w:r>
+              <w:rPr>
+                <w:sz w:val="16"/>
+                <w:szCs w:val="16"/>
+              </w:rPr>
+              <w:t>X</w:t>
+            </w:r>
+          </w:p>
+        </w:tc>
+        <w:tc>
+          <w:tcPr>
+            <w:cnfStyle w:val="000100000000" w:firstRow="0" w:lastRow="0" w:firstColumn="0" w:lastColumn="1" w:oddVBand="0" w:evenVBand="0" w:oddHBand="0" w:evenHBand="0" w:firstRowFirstColumn="0" w:firstRowLastColumn="0" w:lastRowFirstColumn="0" w:lastRowLastColumn="0"/>
+            <w:tcW w:w="460" w:type="pct"/>
+          </w:tcPr>
+          <w:p>
+            <w:pPr>
+              <w:pStyle w:val="Compact"/>
+              <w:rPr>
+                <w:sz w:val="16"/>
+                <w:szCs w:val="16"/>
+              </w:rPr>
+            </w:pPr>
+            <w:r>
+              <w:rPr>
+                <w:sz w:val="16"/>
+                <w:szCs w:val="16"/>
+              </w:rPr>
+              <w:t>X</w:t>
+            </w:r>
+          </w:p>
+        </w:tc>
+      </w:tr>
+      <w:tr>
+        <w:tc>
+          <w:tcPr>
+            <w:cnfStyle w:val="001000000000" w:firstRow="0" w:lastRow="0" w:firstColumn="1" w:lastColumn="0" w:oddVBand="0" w:evenVBand="0" w:oddHBand="0" w:evenHBand="0" w:firstRowFirstColumn="0" w:firstRowLastColumn="0" w:lastRowFirstColumn="0" w:lastRowLastColumn="0"/>
+            <w:tcW w:w="0" w:type="auto"/>
+          </w:tcPr>
+          <w:p>
+            <w:pPr>
+              <w:pStyle w:val="Compact"/>
+              <w:rPr>
+                <w:sz w:val="16"/>
+                <w:szCs w:val="16"/>
+              </w:rPr>
+            </w:pPr>
+          </w:p>
+        </w:tc>
+        <w:tc>
+          <w:tcPr>
+            <w:tcW w:w="0" w:type="auto"/>
+          </w:tcPr>
+          <w:p>
+            <w:pPr>
+              <w:pStyle w:val="Compact"/>
+              <w:cnfStyle w:val="000000000000" w:firstRow="0" w:lastRow="0" w:firstColumn="0" w:lastColumn="0" w:oddVBand="0" w:evenVBand="0" w:oddHBand="0" w:evenHBand="0" w:firstRowFirstColumn="0" w:firstRowLastColumn="0" w:lastRowFirstColumn="0" w:lastRowLastColumn="0"/>
+              <w:rPr>
+                <w:sz w:val="16"/>
+                <w:szCs w:val="16"/>
+              </w:rPr>
+            </w:pPr>
+            <w:r>
+              <w:rPr>
+                <w:rStyle w:val="VerbatimChar"/>
+                <w:sz w:val="16"/>
+                <w:szCs w:val="16"/>
+              </w:rPr>
+              <w:t>/plane/:id</w:t>
+            </w:r>
+          </w:p>
+        </w:tc>
+        <w:tc>
+          <w:tcPr>
+            <w:tcW w:w="0" w:type="auto"/>
+          </w:tcPr>
+          <w:p>
+            <w:pPr>
+              <w:pStyle w:val="Compact"/>
+              <w:cnfStyle w:val="000000000000" w:firstRow="0" w:lastRow="0" w:firstColumn="0" w:lastColumn="0" w:oddVBand="0" w:evenVBand="0" w:oddHBand="0" w:evenHBand="0" w:firstRowFirstColumn="0" w:firstRowLastColumn="0" w:lastRowFirstColumn="0" w:lastRowLastColumn="0"/>
+              <w:rPr>
+                <w:sz w:val="16"/>
+                <w:szCs w:val="16"/>
+              </w:rPr>
+            </w:pPr>
+            <w:r>
+              <w:rPr>
+                <w:sz w:val="16"/>
+                <w:szCs w:val="16"/>
+              </w:rPr>
+              <w:t>Get specified plane</w:t>
+            </w:r>
+          </w:p>
+        </w:tc>
+        <w:tc>
+          <w:tcPr>
+            <w:tcW w:w="0" w:type="auto"/>
+          </w:tcPr>
+          <w:p>
+            <w:pPr>
+              <w:pStyle w:val="Compact"/>
+              <w:cnfStyle w:val="000000000000" w:firstRow="0" w:lastRow="0" w:firstColumn="0" w:lastColumn="0" w:oddVBand="0" w:evenVBand="0" w:oddHBand="0" w:evenHBand="0" w:firstRowFirstColumn="0" w:firstRowLastColumn="0" w:lastRowFirstColumn="0" w:lastRowLastColumn="0"/>
+              <w:rPr>
+                <w:sz w:val="16"/>
+                <w:szCs w:val="16"/>
+              </w:rPr>
+            </w:pPr>
+            <w:r>
+              <w:rPr>
+                <w:sz w:val="16"/>
+                <w:szCs w:val="16"/>
+              </w:rPr>
+              <w:t>X</w:t>
+            </w:r>
+          </w:p>
+        </w:tc>
+        <w:tc>
+          <w:tcPr>
+            <w:tcW w:w="1038" w:type="pct"/>
+          </w:tcPr>
+          <w:p>
+            <w:pPr>
+              <w:pStyle w:val="Compact"/>
+              <w:cnfStyle w:val="000000000000" w:firstRow="0" w:lastRow="0" w:firstColumn="0" w:lastColumn="0" w:oddVBand="0" w:evenVBand="0" w:oddHBand="0" w:evenHBand="0" w:firstRowFirstColumn="0" w:firstRowLastColumn="0" w:lastRowFirstColumn="0" w:lastRowLastColumn="0"/>
+              <w:rPr>
+                <w:sz w:val="16"/>
+                <w:szCs w:val="16"/>
+              </w:rPr>
+            </w:pPr>
+            <w:r>
+              <w:rPr>
+                <w:sz w:val="16"/>
+                <w:szCs w:val="16"/>
+              </w:rPr>
+              <w:t>Set reply flag</w:t>
+            </w:r>
+          </w:p>
+        </w:tc>
+        <w:tc>
+          <w:tcPr>
+            <w:cnfStyle w:val="000100000000" w:firstRow="0" w:lastRow="0" w:firstColumn="0" w:lastColumn="1" w:oddVBand="0" w:evenVBand="0" w:oddHBand="0" w:evenHBand="0" w:firstRowFirstColumn="0" w:firstRowLastColumn="0" w:lastRowFirstColumn="0" w:lastRowLastColumn="0"/>
+            <w:tcW w:w="460" w:type="pct"/>
+          </w:tcPr>
+          <w:p>
+            <w:pPr>
+              <w:pStyle w:val="Compact"/>
+              <w:rPr>
+                <w:sz w:val="16"/>
+                <w:szCs w:val="16"/>
+              </w:rPr>
+            </w:pPr>
+            <w:r>
+              <w:rPr>
+                <w:sz w:val="16"/>
+                <w:szCs w:val="16"/>
+              </w:rPr>
+              <w:t>X</w:t>
+            </w:r>
+          </w:p>
+        </w:tc>
+      </w:tr>
+      <w:tr>
+        <w:tc>
+          <w:tcPr>
+            <w:cnfStyle w:val="001000000000" w:firstRow="0" w:lastRow="0" w:firstColumn="1" w:lastColumn="0" w:oddVBand="0" w:evenVBand="0" w:oddHBand="0" w:evenHBand="0" w:firstRowFirstColumn="0" w:firstRowLastColumn="0" w:lastRowFirstColumn="0" w:lastRowLastColumn="0"/>
+            <w:tcW w:w="0" w:type="auto"/>
+          </w:tcPr>
+          <w:p>
+            <w:pPr>
+              <w:pStyle w:val="Compact"/>
+              <w:rPr>
+                <w:sz w:val="16"/>
+                <w:szCs w:val="16"/>
+              </w:rPr>
+            </w:pPr>
+            <w:r>
+              <w:rPr>
+                <w:sz w:val="16"/>
+                <w:szCs w:val="16"/>
+              </w:rPr>
+              <w:t>Photo</w:t>
+            </w:r>
+          </w:p>
+        </w:tc>
+        <w:tc>
+          <w:tcPr>
+            <w:tcW w:w="0" w:type="auto"/>
+          </w:tcPr>
+          <w:p>
+            <w:pPr>
+              <w:pStyle w:val="Compact"/>
+              <w:cnfStyle w:val="000000000000" w:firstRow="0" w:lastRow="0" w:firstColumn="0" w:lastColumn="0" w:oddVBand="0" w:evenVBand="0" w:oddHBand="0" w:evenHBand="0" w:firstRowFirstColumn="0" w:firstRowLastColumn="0" w:lastRowFirstColumn="0" w:lastRowLastColumn="0"/>
+              <w:rPr>
+                <w:sz w:val="16"/>
+                <w:szCs w:val="16"/>
+              </w:rPr>
+            </w:pPr>
+            <w:r>
+              <w:rPr>
+                <w:rStyle w:val="VerbatimChar"/>
+                <w:sz w:val="16"/>
+                <w:szCs w:val="16"/>
+              </w:rPr>
+              <w:t>/photo</w:t>
+            </w:r>
+          </w:p>
+        </w:tc>
+        <w:tc>
+          <w:tcPr>
+            <w:tcW w:w="0" w:type="auto"/>
+          </w:tcPr>
+          <w:p>
+            <w:pPr>
+              <w:pStyle w:val="Compact"/>
+              <w:cnfStyle w:val="000000000000" w:firstRow="0" w:lastRow="0" w:firstColumn="0" w:lastColumn="0" w:oddVBand="0" w:evenVBand="0" w:oddHBand="0" w:evenHBand="0" w:firstRowFirstColumn="0" w:firstRowLastColumn="0" w:lastRowFirstColumn="0" w:lastRowLastColumn="0"/>
+              <w:rPr>
+                <w:sz w:val="16"/>
+                <w:szCs w:val="16"/>
+              </w:rPr>
+            </w:pPr>
+            <w:r>
+              <w:rPr>
+                <w:sz w:val="16"/>
+                <w:szCs w:val="16"/>
+              </w:rPr>
+              <w:t>X</w:t>
+            </w:r>
+          </w:p>
+        </w:tc>
+        <w:tc>
+          <w:tcPr>
+            <w:tcW w:w="0" w:type="auto"/>
+          </w:tcPr>
+          <w:p>
+            <w:pPr>
+              <w:pStyle w:val="Compact"/>
+              <w:cnfStyle w:val="000000000000" w:firstRow="0" w:lastRow="0" w:firstColumn="0" w:lastColumn="0" w:oddVBand="0" w:evenVBand="0" w:oddHBand="0" w:evenHBand="0" w:firstRowFirstColumn="0" w:firstRowLastColumn="0" w:lastRowFirstColumn="0" w:lastRowLastColumn="0"/>
+              <w:rPr>
+                <w:sz w:val="16"/>
+                <w:szCs w:val="16"/>
+              </w:rPr>
+            </w:pPr>
+            <w:r>
+              <w:rPr>
+                <w:sz w:val="16"/>
+                <w:szCs w:val="16"/>
+              </w:rPr>
+              <w:t>Create new photo</w:t>
+            </w:r>
+          </w:p>
+        </w:tc>
+        <w:tc>
+          <w:tcPr>
+            <w:tcW w:w="1038" w:type="pct"/>
+          </w:tcPr>
+          <w:p>
+            <w:pPr>
+              <w:pStyle w:val="Compact"/>
+              <w:cnfStyle w:val="000000000000" w:firstRow="0" w:lastRow="0" w:firstColumn="0" w:lastColumn="0" w:oddVBand="0" w:evenVBand="0" w:oddHBand="0" w:evenHBand="0" w:firstRowFirstColumn="0" w:firstRowLastColumn="0" w:lastRowFirstColumn="0" w:lastRowLastColumn="0"/>
+              <w:rPr>
+                <w:sz w:val="16"/>
+                <w:szCs w:val="16"/>
+              </w:rPr>
+            </w:pPr>
+            <w:r>
+              <w:rPr>
+                <w:sz w:val="16"/>
+                <w:szCs w:val="16"/>
+              </w:rPr>
+              <w:t>X</w:t>
+            </w:r>
+          </w:p>
+        </w:tc>
+        <w:tc>
+          <w:tcPr>
+            <w:cnfStyle w:val="000100000000" w:firstRow="0" w:lastRow="0" w:firstColumn="0" w:lastColumn="1" w:oddVBand="0" w:evenVBand="0" w:oddHBand="0" w:evenHBand="0" w:firstRowFirstColumn="0" w:firstRowLastColumn="0" w:lastRowFirstColumn="0" w:lastRowLastColumn="0"/>
+            <w:tcW w:w="460" w:type="pct"/>
+          </w:tcPr>
+          <w:p>
+            <w:pPr>
+              <w:pStyle w:val="Compact"/>
+              <w:rPr>
+                <w:sz w:val="16"/>
+                <w:szCs w:val="16"/>
+              </w:rPr>
+            </w:pPr>
+            <w:r>
+              <w:rPr>
+                <w:sz w:val="16"/>
+                <w:szCs w:val="16"/>
+              </w:rPr>
+              <w:t>X</w:t>
+            </w:r>
+          </w:p>
+        </w:tc>
+      </w:tr>
+      <w:tr>
+        <w:tc>
+          <w:tcPr>
+            <w:cnfStyle w:val="001000000000" w:firstRow="0" w:lastRow="0" w:firstColumn="1" w:lastColumn="0" w:oddVBand="0" w:evenVBand="0" w:oddHBand="0" w:evenHBand="0" w:firstRowFirstColumn="0" w:firstRowLastColumn="0" w:lastRowFirstColumn="0" w:lastRowLastColumn="0"/>
+            <w:tcW w:w="0" w:type="auto"/>
+          </w:tcPr>
+          <w:p>
+            <w:pPr>
+              <w:pStyle w:val="Compact"/>
+              <w:rPr>
+                <w:sz w:val="16"/>
+                <w:szCs w:val="16"/>
+              </w:rPr>
+            </w:pPr>
+          </w:p>
+        </w:tc>
+        <w:tc>
+          <w:tcPr>
+            <w:tcW w:w="0" w:type="auto"/>
+          </w:tcPr>
+          <w:p>
+            <w:pPr>
+              <w:pStyle w:val="Compact"/>
+              <w:cnfStyle w:val="000000000000" w:firstRow="0" w:lastRow="0" w:firstColumn="0" w:lastColumn="0" w:oddVBand="0" w:evenVBand="0" w:oddHBand="0" w:evenHBand="0" w:firstRowFirstColumn="0" w:firstRowLastColumn="0" w:lastRowFirstColumn="0" w:lastRowLastColumn="0"/>
+              <w:rPr>
+                <w:sz w:val="16"/>
+                <w:szCs w:val="16"/>
+              </w:rPr>
+            </w:pPr>
+            <w:r>
+              <w:rPr>
+                <w:rStyle w:val="VerbatimChar"/>
+                <w:sz w:val="16"/>
+                <w:szCs w:val="16"/>
+              </w:rPr>
+              <w:t>/photo/random</w:t>
+            </w:r>
+          </w:p>
+        </w:tc>
+        <w:tc>
+          <w:tcPr>
+            <w:tcW w:w="0" w:type="auto"/>
+          </w:tcPr>
+          <w:p>
+            <w:pPr>
+              <w:pStyle w:val="Compact"/>
+              <w:cnfStyle w:val="000000000000" w:firstRow="0" w:lastRow="0" w:firstColumn="0" w:lastColumn="0" w:oddVBand="0" w:evenVBand="0" w:oddHBand="0" w:evenHBand="0" w:firstRowFirstColumn="0" w:firstRowLastColumn="0" w:lastRowFirstColumn="0" w:lastRowLastColumn="0"/>
+              <w:rPr>
+                <w:sz w:val="16"/>
+                <w:szCs w:val="16"/>
+              </w:rPr>
+            </w:pPr>
+            <w:r>
+              <w:rPr>
+                <w:sz w:val="16"/>
+                <w:szCs w:val="16"/>
+              </w:rPr>
+              <w:t>Get photo list randomly</w:t>
+            </w:r>
+          </w:p>
+        </w:tc>
+        <w:tc>
+          <w:tcPr>
+            <w:tcW w:w="0" w:type="auto"/>
+          </w:tcPr>
+          <w:p>
+            <w:pPr>
+              <w:pStyle w:val="Compact"/>
+              <w:cnfStyle w:val="000000000000" w:firstRow="0" w:lastRow="0" w:firstColumn="0" w:lastColumn="0" w:oddVBand="0" w:evenVBand="0" w:oddHBand="0" w:evenHBand="0" w:firstRowFirstColumn="0" w:firstRowLastColumn="0" w:lastRowFirstColumn="0" w:lastRowLastColumn="0"/>
+              <w:rPr>
+                <w:sz w:val="16"/>
+                <w:szCs w:val="16"/>
+              </w:rPr>
+            </w:pPr>
+            <w:r>
+              <w:rPr>
+                <w:sz w:val="16"/>
+                <w:szCs w:val="16"/>
+              </w:rPr>
+              <w:t>X</w:t>
+            </w:r>
+          </w:p>
+        </w:tc>
+        <w:tc>
+          <w:tcPr>
+            <w:tcW w:w="1038" w:type="pct"/>
+          </w:tcPr>
+          <w:p>
+            <w:pPr>
+              <w:pStyle w:val="Compact"/>
+              <w:cnfStyle w:val="000000000000" w:firstRow="0" w:lastRow="0" w:firstColumn="0" w:lastColumn="0" w:oddVBand="0" w:evenVBand="0" w:oddHBand="0" w:evenHBand="0" w:firstRowFirstColumn="0" w:firstRowLastColumn="0" w:lastRowFirstColumn="0" w:lastRowLastColumn="0"/>
+              <w:rPr>
+                <w:sz w:val="16"/>
+                <w:szCs w:val="16"/>
+              </w:rPr>
+            </w:pPr>
+            <w:r>
+              <w:rPr>
+                <w:sz w:val="16"/>
+                <w:szCs w:val="16"/>
+              </w:rPr>
+              <w:t>X</w:t>
+            </w:r>
+          </w:p>
+        </w:tc>
+        <w:tc>
+          <w:tcPr>
+            <w:cnfStyle w:val="000100000000" w:firstRow="0" w:lastRow="0" w:firstColumn="0" w:lastColumn="1" w:oddVBand="0" w:evenVBand="0" w:oddHBand="0" w:evenHBand="0" w:firstRowFirstColumn="0" w:firstRowLastColumn="0" w:lastRowFirstColumn="0" w:lastRowLastColumn="0"/>
+            <w:tcW w:w="460" w:type="pct"/>
+          </w:tcPr>
+          <w:p>
+            <w:pPr>
+              <w:pStyle w:val="Compact"/>
+              <w:rPr>
+                <w:sz w:val="16"/>
+                <w:szCs w:val="16"/>
+              </w:rPr>
+            </w:pPr>
+            <w:r>
+              <w:rPr>
+                <w:sz w:val="16"/>
+                <w:szCs w:val="16"/>
+              </w:rPr>
+              <w:t>X</w:t>
+            </w:r>
+          </w:p>
+        </w:tc>
+      </w:tr>
+      <w:tr>
+        <w:tc>
+          <w:tcPr>
+            <w:cnfStyle w:val="001000000000" w:firstRow="0" w:lastRow="0" w:firstColumn="1" w:lastColumn="0" w:oddVBand="0" w:evenVBand="0" w:oddHBand="0" w:evenHBand="0" w:firstRowFirstColumn="0" w:firstRowLastColumn="0" w:lastRowFirstColumn="0" w:lastRowLastColumn="0"/>
+            <w:tcW w:w="0" w:type="auto"/>
+          </w:tcPr>
+          <w:p>
+            <w:pPr>
+              <w:pStyle w:val="Compact"/>
+              <w:rPr>
+                <w:sz w:val="16"/>
+                <w:szCs w:val="16"/>
+              </w:rPr>
+            </w:pPr>
+          </w:p>
+        </w:tc>
+        <w:tc>
+          <w:tcPr>
+            <w:tcW w:w="0" w:type="auto"/>
+          </w:tcPr>
+          <w:p>
+            <w:pPr>
+              <w:pStyle w:val="Compact"/>
+              <w:cnfStyle w:val="000000000000" w:firstRow="0" w:lastRow="0" w:firstColumn="0" w:lastColumn="0" w:oddVBand="0" w:evenVBand="0" w:oddHBand="0" w:evenHBand="0" w:firstRowFirstColumn="0" w:firstRowLastColumn="0" w:lastRowFirstColumn="0" w:lastRowLastColumn="0"/>
+              <w:rPr>
+                <w:sz w:val="16"/>
+                <w:szCs w:val="16"/>
+              </w:rPr>
+            </w:pPr>
+            <w:r>
+              <w:rPr>
+                <w:rStyle w:val="VerbatimChar"/>
+                <w:sz w:val="16"/>
+                <w:szCs w:val="16"/>
+              </w:rPr>
+              <w:t>/photo/location</w:t>
+            </w:r>
+          </w:p>
+        </w:tc>
+        <w:tc>
+          <w:tcPr>
+            <w:tcW w:w="0" w:type="auto"/>
+          </w:tcPr>
+          <w:p>
+            <w:pPr>
+              <w:pStyle w:val="Compact"/>
+              <w:cnfStyle w:val="000000000000" w:firstRow="0" w:lastRow="0" w:firstColumn="0" w:lastColumn="0" w:oddVBand="0" w:evenVBand="0" w:oddHBand="0" w:evenHBand="0" w:firstRowFirstColumn="0" w:firstRowLastColumn="0" w:lastRowFirstColumn="0" w:lastRowLastColumn="0"/>
+              <w:rPr>
+                <w:sz w:val="16"/>
+                <w:szCs w:val="16"/>
+              </w:rPr>
+            </w:pPr>
+            <w:r>
+              <w:rPr>
+                <w:sz w:val="16"/>
+                <w:szCs w:val="16"/>
+              </w:rPr>
+              <w:t>Get photo list by location</w:t>
+            </w:r>
+          </w:p>
+        </w:tc>
+        <w:tc>
+          <w:tcPr>
+            <w:tcW w:w="0" w:type="auto"/>
+          </w:tcPr>
+          <w:p>
+            <w:pPr>
+              <w:pStyle w:val="Compact"/>
+              <w:cnfStyle w:val="000000000000" w:firstRow="0" w:lastRow="0" w:firstColumn="0" w:lastColumn="0" w:oddVBand="0" w:evenVBand="0" w:oddHBand="0" w:evenHBand="0" w:firstRowFirstColumn="0" w:firstRowLastColumn="0" w:lastRowFirstColumn="0" w:lastRowLastColumn="0"/>
+              <w:rPr>
+                <w:sz w:val="16"/>
+                <w:szCs w:val="16"/>
+              </w:rPr>
+            </w:pPr>
+            <w:r>
+              <w:rPr>
+                <w:sz w:val="16"/>
+                <w:szCs w:val="16"/>
+              </w:rPr>
+              <w:t>X</w:t>
+            </w:r>
+          </w:p>
+        </w:tc>
+        <w:tc>
+          <w:tcPr>
+            <w:tcW w:w="1038" w:type="pct"/>
+          </w:tcPr>
+          <w:p>
+            <w:pPr>
+              <w:pStyle w:val="Compact"/>
+              <w:cnfStyle w:val="000000000000" w:firstRow="0" w:lastRow="0" w:firstColumn="0" w:lastColumn="0" w:oddVBand="0" w:evenVBand="0" w:oddHBand="0" w:evenHBand="0" w:firstRowFirstColumn="0" w:firstRowLastColumn="0" w:lastRowFirstColumn="0" w:lastRowLastColumn="0"/>
+              <w:rPr>
+                <w:sz w:val="16"/>
+                <w:szCs w:val="16"/>
+              </w:rPr>
+            </w:pPr>
+            <w:r>
+              <w:rPr>
+                <w:sz w:val="16"/>
+                <w:szCs w:val="16"/>
+              </w:rPr>
+              <w:t>X</w:t>
+            </w:r>
+          </w:p>
+        </w:tc>
+        <w:tc>
+          <w:tcPr>
+            <w:cnfStyle w:val="000100000000" w:firstRow="0" w:lastRow="0" w:firstColumn="0" w:lastColumn="1" w:oddVBand="0" w:evenVBand="0" w:oddHBand="0" w:evenHBand="0" w:firstRowFirstColumn="0" w:firstRowLastColumn="0" w:lastRowFirstColumn="0" w:lastRowLastColumn="0"/>
+            <w:tcW w:w="460" w:type="pct"/>
+          </w:tcPr>
+          <w:p>
+            <w:pPr>
+              <w:pStyle w:val="Compact"/>
+              <w:rPr>
+                <w:sz w:val="16"/>
+                <w:szCs w:val="16"/>
+              </w:rPr>
+            </w:pPr>
+            <w:r>
+              <w:rPr>
+                <w:sz w:val="16"/>
+                <w:szCs w:val="16"/>
+              </w:rPr>
+              <w:t>X</w:t>
+            </w:r>
+          </w:p>
+        </w:tc>
+      </w:tr>
+      <w:tr>
+        <w:tc>
+          <w:tcPr>
+            <w:cnfStyle w:val="001000000000" w:firstRow="0" w:lastRow="0" w:firstColumn="1" w:lastColumn="0" w:oddVBand="0" w:evenVBand="0" w:oddHBand="0" w:evenHBand="0" w:firstRowFirstColumn="0" w:firstRowLastColumn="0" w:lastRowFirstColumn="0" w:lastRowLastColumn="0"/>
+            <w:tcW w:w="0" w:type="auto"/>
+          </w:tcPr>
+          <w:p>
+            <w:pPr>
+              <w:pStyle w:val="Compact"/>
+              <w:rPr>
+                <w:sz w:val="16"/>
+                <w:szCs w:val="16"/>
+              </w:rPr>
+            </w:pPr>
+          </w:p>
+        </w:tc>
+        <w:tc>
+          <w:tcPr>
+            <w:tcW w:w="0" w:type="auto"/>
+          </w:tcPr>
+          <w:p>
+            <w:pPr>
+              <w:pStyle w:val="Compact"/>
+              <w:cnfStyle w:val="000000000000" w:firstRow="0" w:lastRow="0" w:firstColumn="0" w:lastColumn="0" w:oddVBand="0" w:evenVBand="0" w:oddHBand="0" w:evenHBand="0" w:firstRowFirstColumn="0" w:firstRowLastColumn="0" w:lastRowFirstColumn="0" w:lastRowLastColumn="0"/>
+              <w:rPr>
+                <w:sz w:val="16"/>
+                <w:szCs w:val="16"/>
+              </w:rPr>
+            </w:pPr>
+            <w:r>
+              <w:rPr>
+                <w:rStyle w:val="VerbatimChar"/>
+                <w:sz w:val="16"/>
+                <w:szCs w:val="16"/>
+              </w:rPr>
+              <w:t>/photo/color</w:t>
+            </w:r>
+          </w:p>
+        </w:tc>
+        <w:tc>
+          <w:tcPr>
+            <w:tcW w:w="0" w:type="auto"/>
+          </w:tcPr>
+          <w:p>
+            <w:pPr>
+              <w:pStyle w:val="Compact"/>
+              <w:cnfStyle w:val="000000000000" w:firstRow="0" w:lastRow="0" w:firstColumn="0" w:lastColumn="0" w:oddVBand="0" w:evenVBand="0" w:oddHBand="0" w:evenHBand="0" w:firstRowFirstColumn="0" w:firstRowLastColumn="0" w:lastRowFirstColumn="0" w:lastRowLastColumn="0"/>
+              <w:rPr>
+                <w:sz w:val="16"/>
+                <w:szCs w:val="16"/>
+              </w:rPr>
+            </w:pPr>
+            <w:r>
+              <w:rPr>
+                <w:sz w:val="16"/>
+                <w:szCs w:val="16"/>
+              </w:rPr>
+              <w:t>Get photo list by color</w:t>
+            </w:r>
+          </w:p>
+        </w:tc>
+        <w:tc>
+          <w:tcPr>
+            <w:tcW w:w="0" w:type="auto"/>
+          </w:tcPr>
+          <w:p>
+            <w:pPr>
+              <w:pStyle w:val="Compact"/>
+              <w:cnfStyle w:val="000000000000" w:firstRow="0" w:lastRow="0" w:firstColumn="0" w:lastColumn="0" w:oddVBand="0" w:evenVBand="0" w:oddHBand="0" w:evenHBand="0" w:firstRowFirstColumn="0" w:firstRowLastColumn="0" w:lastRowFirstColumn="0" w:lastRowLastColumn="0"/>
+              <w:rPr>
+                <w:sz w:val="16"/>
+                <w:szCs w:val="16"/>
+              </w:rPr>
+            </w:pPr>
+            <w:r>
+              <w:rPr>
+                <w:sz w:val="16"/>
+                <w:szCs w:val="16"/>
+              </w:rPr>
+              <w:t>X</w:t>
+            </w:r>
+          </w:p>
+        </w:tc>
+        <w:tc>
+          <w:tcPr>
+            <w:tcW w:w="1038" w:type="pct"/>
+          </w:tcPr>
+          <w:p>
+            <w:pPr>
+              <w:pStyle w:val="Compact"/>
+              <w:cnfStyle w:val="000000000000" w:firstRow="0" w:lastRow="0" w:firstColumn="0" w:lastColumn="0" w:oddVBand="0" w:evenVBand="0" w:oddHBand="0" w:evenHBand="0" w:firstRowFirstColumn="0" w:firstRowLastColumn="0" w:lastRowFirstColumn="0" w:lastRowLastColumn="0"/>
+              <w:rPr>
+                <w:sz w:val="16"/>
+                <w:szCs w:val="16"/>
+              </w:rPr>
+            </w:pPr>
+            <w:r>
+              <w:rPr>
+                <w:sz w:val="16"/>
+                <w:szCs w:val="16"/>
+              </w:rPr>
+              <w:t>X</w:t>
+            </w:r>
+          </w:p>
+        </w:tc>
+        <w:tc>
+          <w:tcPr>
+            <w:cnfStyle w:val="000100000000" w:firstRow="0" w:lastRow="0" w:firstColumn="0" w:lastColumn="1" w:oddVBand="0" w:evenVBand="0" w:oddHBand="0" w:evenHBand="0" w:firstRowFirstColumn="0" w:firstRowLastColumn="0" w:lastRowFirstColumn="0" w:lastRowLastColumn="0"/>
+            <w:tcW w:w="460" w:type="pct"/>
+          </w:tcPr>
+          <w:p>
+            <w:pPr>
+              <w:pStyle w:val="Compact"/>
+              <w:rPr>
+                <w:sz w:val="16"/>
+                <w:szCs w:val="16"/>
+              </w:rPr>
+            </w:pPr>
+            <w:r>
+              <w:rPr>
+                <w:sz w:val="16"/>
+                <w:szCs w:val="16"/>
+              </w:rPr>
+              <w:t>X</w:t>
+            </w:r>
+          </w:p>
+        </w:tc>
+      </w:tr>
+      <w:tr>
+        <w:tc>
+          <w:tcPr>
+            <w:cnfStyle w:val="001000000000" w:firstRow="0" w:lastRow="0" w:firstColumn="1" w:lastColumn="0" w:oddVBand="0" w:evenVBand="0" w:oddHBand="0" w:evenHBand="0" w:firstRowFirstColumn="0" w:firstRowLastColumn="0" w:lastRowFirstColumn="0" w:lastRowLastColumn="0"/>
+            <w:tcW w:w="0" w:type="auto"/>
+          </w:tcPr>
+          <w:p>
+            <w:pPr>
+              <w:pStyle w:val="Compact"/>
+              <w:rPr>
+                <w:sz w:val="16"/>
+                <w:szCs w:val="16"/>
+              </w:rPr>
+            </w:pPr>
+          </w:p>
+        </w:tc>
+        <w:tc>
+          <w:tcPr>
+            <w:tcW w:w="0" w:type="auto"/>
+          </w:tcPr>
+          <w:p>
+            <w:pPr>
+              <w:pStyle w:val="Compact"/>
+              <w:cnfStyle w:val="000000000000" w:firstRow="0" w:lastRow="0" w:firstColumn="0" w:lastColumn="0" w:oddVBand="0" w:evenVBand="0" w:oddHBand="0" w:evenHBand="0" w:firstRowFirstColumn="0" w:firstRowLastColumn="0" w:lastRowFirstColumn="0" w:lastRowLastColumn="0"/>
+              <w:rPr>
+                <w:sz w:val="16"/>
+                <w:szCs w:val="16"/>
+              </w:rPr>
+            </w:pPr>
+            <w:r>
+              <w:rPr>
+                <w:rStyle w:val="VerbatimChar"/>
+                <w:sz w:val="16"/>
+                <w:szCs w:val="16"/>
+              </w:rPr>
+              <w:t>/photo</w:t>
+            </w:r>
+            <w:proofErr w:type="gramStart"/>
+            <w:r>
+              <w:rPr>
+                <w:rStyle w:val="VerbatimChar"/>
+                <w:sz w:val="16"/>
+                <w:szCs w:val="16"/>
+              </w:rPr>
+              <w:t>/:tag</w:t>
+            </w:r>
+            <w:proofErr w:type="gramEnd"/>
+          </w:p>
+        </w:tc>
+        <w:tc>
+          <w:tcPr>
+            <w:tcW w:w="0" w:type="auto"/>
+          </w:tcPr>
+          <w:p>
+            <w:pPr>
+              <w:pStyle w:val="Compact"/>
+              <w:cnfStyle w:val="000000000000" w:firstRow="0" w:lastRow="0" w:firstColumn="0" w:lastColumn="0" w:oddVBand="0" w:evenVBand="0" w:oddHBand="0" w:evenHBand="0" w:firstRowFirstColumn="0" w:firstRowLastColumn="0" w:lastRowFirstColumn="0" w:lastRowLastColumn="0"/>
+              <w:rPr>
+                <w:sz w:val="16"/>
+                <w:szCs w:val="16"/>
+              </w:rPr>
+            </w:pPr>
+            <w:r>
+              <w:rPr>
+                <w:sz w:val="16"/>
+                <w:szCs w:val="16"/>
+              </w:rPr>
+              <w:t>Get photo list by tag</w:t>
+            </w:r>
+          </w:p>
+        </w:tc>
+        <w:tc>
+          <w:tcPr>
+            <w:tcW w:w="0" w:type="auto"/>
+          </w:tcPr>
+          <w:p>
+            <w:pPr>
+              <w:pStyle w:val="Compact"/>
+              <w:cnfStyle w:val="000000000000" w:firstRow="0" w:lastRow="0" w:firstColumn="0" w:lastColumn="0" w:oddVBand="0" w:evenVBand="0" w:oddHBand="0" w:evenHBand="0" w:firstRowFirstColumn="0" w:firstRowLastColumn="0" w:lastRowFirstColumn="0" w:lastRowLastColumn="0"/>
+              <w:rPr>
+                <w:sz w:val="16"/>
+                <w:szCs w:val="16"/>
+              </w:rPr>
+            </w:pPr>
+            <w:r>
+              <w:rPr>
+                <w:sz w:val="16"/>
+                <w:szCs w:val="16"/>
+              </w:rPr>
+              <w:t>X</w:t>
+            </w:r>
+          </w:p>
+        </w:tc>
+        <w:tc>
+          <w:tcPr>
+            <w:tcW w:w="1038" w:type="pct"/>
+          </w:tcPr>
+          <w:p>
+            <w:pPr>
+              <w:pStyle w:val="Compact"/>
+              <w:cnfStyle w:val="000000000000" w:firstRow="0" w:lastRow="0" w:firstColumn="0" w:lastColumn="0" w:oddVBand="0" w:evenVBand="0" w:oddHBand="0" w:evenHBand="0" w:firstRowFirstColumn="0" w:firstRowLastColumn="0" w:lastRowFirstColumn="0" w:lastRowLastColumn="0"/>
+              <w:rPr>
+                <w:sz w:val="16"/>
+                <w:szCs w:val="16"/>
+              </w:rPr>
+            </w:pPr>
+            <w:r>
+              <w:rPr>
+                <w:sz w:val="16"/>
+                <w:szCs w:val="16"/>
+              </w:rPr>
+              <w:t>X</w:t>
+            </w:r>
+          </w:p>
+        </w:tc>
+        <w:tc>
+          <w:tcPr>
+            <w:cnfStyle w:val="000100000000" w:firstRow="0" w:lastRow="0" w:firstColumn="0" w:lastColumn="1" w:oddVBand="0" w:evenVBand="0" w:oddHBand="0" w:evenHBand="0" w:firstRowFirstColumn="0" w:firstRowLastColumn="0" w:lastRowFirstColumn="0" w:lastRowLastColumn="0"/>
+            <w:tcW w:w="460" w:type="pct"/>
+          </w:tcPr>
+          <w:p>
+            <w:pPr>
+              <w:pStyle w:val="Compact"/>
+              <w:rPr>
+                <w:sz w:val="16"/>
+                <w:szCs w:val="16"/>
+              </w:rPr>
+            </w:pPr>
+            <w:r>
+              <w:rPr>
+                <w:sz w:val="16"/>
+                <w:szCs w:val="16"/>
+              </w:rPr>
+              <w:t>X</w:t>
+            </w:r>
+          </w:p>
+        </w:tc>
+      </w:tr>
+      <w:tr>
+        <w:tc>
+          <w:tcPr>
+            <w:cnfStyle w:val="001000000000" w:firstRow="0" w:lastRow="0" w:firstColumn="1" w:lastColumn="0" w:oddVBand="0" w:evenVBand="0" w:oddHBand="0" w:evenHBand="0" w:firstRowFirstColumn="0" w:firstRowLastColumn="0" w:lastRowFirstColumn="0" w:lastRowLastColumn="0"/>
+            <w:tcW w:w="0" w:type="auto"/>
+          </w:tcPr>
+          <w:p>
+            <w:pPr>
+              <w:pStyle w:val="Compact"/>
+              <w:rPr>
+                <w:sz w:val="16"/>
+                <w:szCs w:val="16"/>
+              </w:rPr>
+            </w:pPr>
+          </w:p>
+        </w:tc>
+        <w:tc>
+          <w:tcPr>
+            <w:tcW w:w="0" w:type="auto"/>
+          </w:tcPr>
+          <w:p>
+            <w:pPr>
+              <w:pStyle w:val="Compact"/>
+              <w:cnfStyle w:val="000000000000" w:firstRow="0" w:lastRow="0" w:firstColumn="0" w:lastColumn="0" w:oddVBand="0" w:evenVBand="0" w:oddHBand="0" w:evenHBand="0" w:firstRowFirstColumn="0" w:firstRowLastColumn="0" w:lastRowFirstColumn="0" w:lastRowLastColumn="0"/>
+              <w:rPr>
+                <w:sz w:val="16"/>
+                <w:szCs w:val="16"/>
+              </w:rPr>
+            </w:pPr>
+            <w:r>
+              <w:rPr>
+                <w:rStyle w:val="VerbatimChar"/>
+                <w:sz w:val="16"/>
+                <w:szCs w:val="16"/>
+              </w:rPr>
+              <w:t>/photo/:id</w:t>
+            </w:r>
+          </w:p>
+        </w:tc>
+        <w:tc>
+          <w:tcPr>
+            <w:tcW w:w="0" w:type="auto"/>
+          </w:tcPr>
+          <w:p>
+            <w:pPr>
+              <w:pStyle w:val="Compact"/>
+              <w:cnfStyle w:val="000000000000" w:firstRow="0" w:lastRow="0" w:firstColumn="0" w:lastColumn="0" w:oddVBand="0" w:evenVBand="0" w:oddHBand="0" w:evenHBand="0" w:firstRowFirstColumn="0" w:firstRowLastColumn="0" w:lastRowFirstColumn="0" w:lastRowLastColumn="0"/>
+              <w:rPr>
+                <w:sz w:val="16"/>
+                <w:szCs w:val="16"/>
+              </w:rPr>
+            </w:pPr>
+            <w:r>
+              <w:rPr>
+                <w:sz w:val="16"/>
+                <w:szCs w:val="16"/>
+              </w:rPr>
+              <w:t>Get specified photo</w:t>
+            </w:r>
+          </w:p>
+        </w:tc>
+        <w:tc>
+          <w:tcPr>
+            <w:tcW w:w="0" w:type="auto"/>
+          </w:tcPr>
+          <w:p>
+            <w:pPr>
+              <w:pStyle w:val="Compact"/>
+              <w:cnfStyle w:val="000000000000" w:firstRow="0" w:lastRow="0" w:firstColumn="0" w:lastColumn="0" w:oddVBand="0" w:evenVBand="0" w:oddHBand="0" w:evenHBand="0" w:firstRowFirstColumn="0" w:firstRowLastColumn="0" w:lastRowFirstColumn="0" w:lastRowLastColumn="0"/>
+              <w:rPr>
+                <w:sz w:val="16"/>
+                <w:szCs w:val="16"/>
+              </w:rPr>
+            </w:pPr>
+            <w:r>
+              <w:rPr>
+                <w:sz w:val="16"/>
+                <w:szCs w:val="16"/>
+              </w:rPr>
+              <w:t>X</w:t>
+            </w:r>
+          </w:p>
+        </w:tc>
+        <w:tc>
+          <w:tcPr>
+            <w:tcW w:w="1038" w:type="pct"/>
+          </w:tcPr>
+          <w:p>
+            <w:pPr>
+              <w:pStyle w:val="Compact"/>
+              <w:cnfStyle w:val="000000000000" w:firstRow="0" w:lastRow="0" w:firstColumn="0" w:lastColumn="0" w:oddVBand="0" w:evenVBand="0" w:oddHBand="0" w:evenHBand="0" w:firstRowFirstColumn="0" w:firstRowLastColumn="0" w:lastRowFirstColumn="0" w:lastRowLastColumn="0"/>
+              <w:rPr>
+                <w:sz w:val="16"/>
+                <w:szCs w:val="16"/>
+              </w:rPr>
+            </w:pPr>
+            <w:r>
+              <w:rPr>
+                <w:sz w:val="16"/>
+                <w:szCs w:val="16"/>
+              </w:rPr>
+              <w:t>X</w:t>
+            </w:r>
+          </w:p>
+        </w:tc>
+        <w:tc>
+          <w:tcPr>
+            <w:cnfStyle w:val="000100000000" w:firstRow="0" w:lastRow="0" w:firstColumn="0" w:lastColumn="1" w:oddVBand="0" w:evenVBand="0" w:oddHBand="0" w:evenHBand="0" w:firstRowFirstColumn="0" w:firstRowLastColumn="0" w:lastRowFirstColumn="0" w:lastRowLastColumn="0"/>
+            <w:tcW w:w="460" w:type="pct"/>
+          </w:tcPr>
+          <w:p>
+            <w:pPr>
+              <w:pStyle w:val="Compact"/>
+              <w:rPr>
+                <w:sz w:val="16"/>
+                <w:szCs w:val="16"/>
+              </w:rPr>
+            </w:pPr>
+            <w:r>
+              <w:rPr>
+                <w:sz w:val="16"/>
+                <w:szCs w:val="16"/>
+              </w:rPr>
+              <w:t>X</w:t>
+            </w:r>
+          </w:p>
+        </w:tc>
+      </w:tr>
+      <w:tr>
+        <w:tc>
+          <w:tcPr>
+            <w:cnfStyle w:val="001000000000" w:firstRow="0" w:lastRow="0" w:firstColumn="1" w:lastColumn="0" w:oddVBand="0" w:evenVBand="0" w:oddHBand="0" w:evenHBand="0" w:firstRowFirstColumn="0" w:firstRowLastColumn="0" w:lastRowFirstColumn="0" w:lastRowLastColumn="0"/>
+            <w:tcW w:w="0" w:type="auto"/>
+          </w:tcPr>
+          <w:p>
+            <w:pPr>
+              <w:pStyle w:val="Compact"/>
+              <w:rPr>
+                <w:sz w:val="16"/>
+                <w:szCs w:val="16"/>
+              </w:rPr>
+            </w:pPr>
+            <w:r>
+              <w:rPr>
+                <w:sz w:val="16"/>
+                <w:szCs w:val="16"/>
+              </w:rPr>
+              <w:t>Reply</w:t>
+            </w:r>
+          </w:p>
+        </w:tc>
+        <w:tc>
+          <w:tcPr>
+            <w:tcW w:w="0" w:type="auto"/>
+          </w:tcPr>
+          <w:p>
+            <w:pPr>
+              <w:pStyle w:val="Compact"/>
+              <w:cnfStyle w:val="000000000000" w:firstRow="0" w:lastRow="0" w:firstColumn="0" w:lastColumn="0" w:oddVBand="0" w:evenVBand="0" w:oddHBand="0" w:evenHBand="0" w:firstRowFirstColumn="0" w:firstRowLastColumn="0" w:lastRowFirstColumn="0" w:lastRowLastColumn="0"/>
+              <w:rPr>
+                <w:sz w:val="16"/>
+                <w:szCs w:val="16"/>
+              </w:rPr>
+            </w:pPr>
+            <w:r>
+              <w:rPr>
+                <w:rStyle w:val="VerbatimChar"/>
+                <w:sz w:val="16"/>
+                <w:szCs w:val="16"/>
+              </w:rPr>
+              <w:t>/reply</w:t>
+            </w:r>
+          </w:p>
+        </w:tc>
+        <w:tc>
+          <w:tcPr>
+            <w:tcW w:w="0" w:type="auto"/>
+          </w:tcPr>
+          <w:p>
+            <w:pPr>
+              <w:pStyle w:val="Compact"/>
+              <w:cnfStyle w:val="000000000000" w:firstRow="0" w:lastRow="0" w:firstColumn="0" w:lastColumn="0" w:oddVBand="0" w:evenVBand="0" w:oddHBand="0" w:evenHBand="0" w:firstRowFirstColumn="0" w:firstRowLastColumn="0" w:lastRowFirstColumn="0" w:lastRowLastColumn="0"/>
+              <w:rPr>
+                <w:sz w:val="16"/>
+                <w:szCs w:val="16"/>
+              </w:rPr>
+            </w:pPr>
+            <w:r>
+              <w:rPr>
+                <w:sz w:val="16"/>
+                <w:szCs w:val="16"/>
+              </w:rPr>
+              <w:t>X</w:t>
+            </w:r>
+          </w:p>
+        </w:tc>
+        <w:tc>
+          <w:tcPr>
+            <w:tcW w:w="0" w:type="auto"/>
+          </w:tcPr>
+          <w:p>
+            <w:pPr>
+              <w:pStyle w:val="Compact"/>
+              <w:cnfStyle w:val="000000000000" w:firstRow="0" w:lastRow="0" w:firstColumn="0" w:lastColumn="0" w:oddVBand="0" w:evenVBand="0" w:oddHBand="0" w:evenHBand="0" w:firstRowFirstColumn="0" w:firstRowLastColumn="0" w:lastRowFirstColumn="0" w:lastRowLastColumn="0"/>
+              <w:rPr>
+                <w:sz w:val="16"/>
+                <w:szCs w:val="16"/>
+              </w:rPr>
+            </w:pPr>
+            <w:r>
+              <w:rPr>
+                <w:sz w:val="16"/>
+                <w:szCs w:val="16"/>
+              </w:rPr>
+              <w:t>Create new reply</w:t>
+            </w:r>
+          </w:p>
+        </w:tc>
+        <w:tc>
+          <w:tcPr>
+            <w:tcW w:w="1038" w:type="pct"/>
+          </w:tcPr>
+          <w:p>
+            <w:pPr>
+              <w:pStyle w:val="Compact"/>
+              <w:cnfStyle w:val="000000000000" w:firstRow="0" w:lastRow="0" w:firstColumn="0" w:lastColumn="0" w:oddVBand="0" w:evenVBand="0" w:oddHBand="0" w:evenHBand="0" w:firstRowFirstColumn="0" w:firstRowLastColumn="0" w:lastRowFirstColumn="0" w:lastRowLastColumn="0"/>
+              <w:rPr>
+                <w:sz w:val="16"/>
+                <w:szCs w:val="16"/>
+              </w:rPr>
+            </w:pPr>
+            <w:r>
+              <w:rPr>
+                <w:sz w:val="16"/>
+                <w:szCs w:val="16"/>
+              </w:rPr>
+              <w:t>X</w:t>
+            </w:r>
+          </w:p>
+        </w:tc>
+        <w:tc>
+          <w:tcPr>
+            <w:cnfStyle w:val="000100000000" w:firstRow="0" w:lastRow="0" w:firstColumn="0" w:lastColumn="1" w:oddVBand="0" w:evenVBand="0" w:oddHBand="0" w:evenHBand="0" w:firstRowFirstColumn="0" w:firstRowLastColumn="0" w:lastRowFirstColumn="0" w:lastRowLastColumn="0"/>
+            <w:tcW w:w="460" w:type="pct"/>
+          </w:tcPr>
+          <w:p>
+            <w:pPr>
+              <w:pStyle w:val="Compact"/>
+              <w:rPr>
+                <w:sz w:val="16"/>
+                <w:szCs w:val="16"/>
+              </w:rPr>
+            </w:pPr>
+            <w:r>
+              <w:rPr>
+                <w:sz w:val="16"/>
+                <w:szCs w:val="16"/>
+              </w:rPr>
+              <w:t>X</w:t>
+            </w:r>
+          </w:p>
+        </w:tc>
+      </w:tr>
+      <w:tr>
+        <w:tc>
+          <w:tcPr>
+            <w:cnfStyle w:val="001000000000" w:firstRow="0" w:lastRow="0" w:firstColumn="1" w:lastColumn="0" w:oddVBand="0" w:evenVBand="0" w:oddHBand="0" w:evenHBand="0" w:firstRowFirstColumn="0" w:firstRowLastColumn="0" w:lastRowFirstColumn="0" w:lastRowLastColumn="0"/>
+            <w:tcW w:w="0" w:type="auto"/>
+          </w:tcPr>
+          <w:p>
+            <w:pPr>
+              <w:pStyle w:val="Compact"/>
+              <w:rPr>
+                <w:sz w:val="16"/>
+                <w:szCs w:val="16"/>
+              </w:rPr>
+            </w:pPr>
+          </w:p>
+        </w:tc>
+        <w:tc>
+          <w:tcPr>
+            <w:tcW w:w="0" w:type="auto"/>
+          </w:tcPr>
+          <w:p>
+            <w:pPr>
+              <w:pStyle w:val="Compact"/>
+              <w:cnfStyle w:val="000000000000" w:firstRow="0" w:lastRow="0" w:firstColumn="0" w:lastColumn="0" w:oddVBand="0" w:evenVBand="0" w:oddHBand="0" w:evenHBand="0" w:firstRowFirstColumn="0" w:firstRowLastColumn="0" w:lastRowFirstColumn="0" w:lastRowLastColumn="0"/>
+              <w:rPr>
+                <w:sz w:val="16"/>
+                <w:szCs w:val="16"/>
+              </w:rPr>
+            </w:pPr>
+            <w:r>
+              <w:rPr>
+                <w:rStyle w:val="VerbatimChar"/>
+                <w:sz w:val="16"/>
+                <w:szCs w:val="16"/>
+              </w:rPr>
+              <w:t>/reply/:</w:t>
+            </w:r>
+            <w:proofErr w:type="spellStart"/>
+            <w:r>
+              <w:rPr>
+                <w:rStyle w:val="VerbatimChar"/>
+                <w:sz w:val="16"/>
+                <w:szCs w:val="16"/>
+              </w:rPr>
+              <w:t>user_id</w:t>
+            </w:r>
+            <w:proofErr w:type="spellEnd"/>
+          </w:p>
+        </w:tc>
+        <w:tc>
+          <w:tcPr>
+            <w:tcW w:w="0" w:type="auto"/>
+          </w:tcPr>
+          <w:p>
+            <w:pPr>
+              <w:pStyle w:val="Compact"/>
+              <w:cnfStyle w:val="000000000000" w:firstRow="0" w:lastRow="0" w:firstColumn="0" w:lastColumn="0" w:oddVBand="0" w:evenVBand="0" w:oddHBand="0" w:evenHBand="0" w:firstRowFirstColumn="0" w:firstRowLastColumn="0" w:lastRowFirstColumn="0" w:lastRowLastColumn="0"/>
+              <w:rPr>
+                <w:sz w:val="16"/>
+                <w:szCs w:val="16"/>
+              </w:rPr>
+            </w:pPr>
+            <w:r>
+              <w:rPr>
+                <w:sz w:val="16"/>
+                <w:szCs w:val="16"/>
+              </w:rPr>
+              <w:t>Get reply list by user id</w:t>
+            </w:r>
+          </w:p>
+        </w:tc>
+        <w:tc>
+          <w:tcPr>
+            <w:tcW w:w="0" w:type="auto"/>
+          </w:tcPr>
+          <w:p>
+            <w:pPr>
+              <w:pStyle w:val="Compact"/>
+              <w:cnfStyle w:val="000000000000" w:firstRow="0" w:lastRow="0" w:firstColumn="0" w:lastColumn="0" w:oddVBand="0" w:evenVBand="0" w:oddHBand="0" w:evenHBand="0" w:firstRowFirstColumn="0" w:firstRowLastColumn="0" w:lastRowFirstColumn="0" w:lastRowLastColumn="0"/>
+              <w:rPr>
+                <w:sz w:val="16"/>
+                <w:szCs w:val="16"/>
+              </w:rPr>
+            </w:pPr>
+            <w:r>
+              <w:rPr>
+                <w:sz w:val="16"/>
+                <w:szCs w:val="16"/>
+              </w:rPr>
+              <w:t>X</w:t>
+            </w:r>
+          </w:p>
+        </w:tc>
+        <w:tc>
+          <w:tcPr>
+            <w:tcW w:w="1038" w:type="pct"/>
+          </w:tcPr>
+          <w:p>
+            <w:pPr>
+              <w:pStyle w:val="Compact"/>
+              <w:cnfStyle w:val="000000000000" w:firstRow="0" w:lastRow="0" w:firstColumn="0" w:lastColumn="0" w:oddVBand="0" w:evenVBand="0" w:oddHBand="0" w:evenHBand="0" w:firstRowFirstColumn="0" w:firstRowLastColumn="0" w:lastRowFirstColumn="0" w:lastRowLastColumn="0"/>
+              <w:rPr>
+                <w:sz w:val="16"/>
+                <w:szCs w:val="16"/>
+              </w:rPr>
+            </w:pPr>
+            <w:r>
+              <w:rPr>
+                <w:sz w:val="16"/>
+                <w:szCs w:val="16"/>
+              </w:rPr>
+              <w:t>X</w:t>
+            </w:r>
+          </w:p>
+        </w:tc>
+        <w:tc>
+          <w:tcPr>
+            <w:cnfStyle w:val="000100000000" w:firstRow="0" w:lastRow="0" w:firstColumn="0" w:lastColumn="1" w:oddVBand="0" w:evenVBand="0" w:oddHBand="0" w:evenHBand="0" w:firstRowFirstColumn="0" w:firstRowLastColumn="0" w:lastRowFirstColumn="0" w:lastRowLastColumn="0"/>
+            <w:tcW w:w="460" w:type="pct"/>
+          </w:tcPr>
+          <w:p>
+            <w:pPr>
+              <w:pStyle w:val="Compact"/>
+              <w:rPr>
+                <w:sz w:val="16"/>
+                <w:szCs w:val="16"/>
+              </w:rPr>
+            </w:pPr>
+            <w:r>
+              <w:rPr>
+                <w:sz w:val="16"/>
+                <w:szCs w:val="16"/>
+              </w:rPr>
+              <w:t>X</w:t>
+            </w:r>
+          </w:p>
+        </w:tc>
+      </w:tr>
+      <w:tr>
+        <w:tc>
+          <w:tcPr>
+            <w:cnfStyle w:val="001000000000" w:firstRow="0" w:lastRow="0" w:firstColumn="1" w:lastColumn="0" w:oddVBand="0" w:evenVBand="0" w:oddHBand="0" w:evenHBand="0" w:firstRowFirstColumn="0" w:firstRowLastColumn="0" w:lastRowFirstColumn="0" w:lastRowLastColumn="0"/>
+            <w:tcW w:w="0" w:type="auto"/>
+          </w:tcPr>
+          <w:p>
+            <w:pPr>
+              <w:pStyle w:val="Compact"/>
+              <w:rPr>
+                <w:sz w:val="16"/>
+                <w:szCs w:val="16"/>
+              </w:rPr>
+            </w:pPr>
+          </w:p>
+        </w:tc>
+        <w:tc>
+          <w:tcPr>
+            <w:tcW w:w="0" w:type="auto"/>
+          </w:tcPr>
+          <w:p>
+            <w:pPr>
+              <w:pStyle w:val="Compact"/>
+              <w:cnfStyle w:val="000000000000" w:firstRow="0" w:lastRow="0" w:firstColumn="0" w:lastColumn="0" w:oddVBand="0" w:evenVBand="0" w:oddHBand="0" w:evenHBand="0" w:firstRowFirstColumn="0" w:firstRowLastColumn="0" w:lastRowFirstColumn="0" w:lastRowLastColumn="0"/>
+              <w:rPr>
+                <w:sz w:val="16"/>
+                <w:szCs w:val="16"/>
+              </w:rPr>
+            </w:pPr>
+            <w:r>
+              <w:rPr>
+                <w:rStyle w:val="VerbatimChar"/>
+                <w:sz w:val="16"/>
+                <w:szCs w:val="16"/>
+              </w:rPr>
+              <w:t>/reply/:id</w:t>
+            </w:r>
+          </w:p>
+        </w:tc>
+        <w:tc>
+          <w:tcPr>
+            <w:tcW w:w="0" w:type="auto"/>
+          </w:tcPr>
+          <w:p>
+            <w:pPr>
+              <w:pStyle w:val="Compact"/>
+              <w:cnfStyle w:val="000000000000" w:firstRow="0" w:lastRow="0" w:firstColumn="0" w:lastColumn="0" w:oddVBand="0" w:evenVBand="0" w:oddHBand="0" w:evenHBand="0" w:firstRowFirstColumn="0" w:firstRowLastColumn="0" w:lastRowFirstColumn="0" w:lastRowLastColumn="0"/>
+              <w:rPr>
+                <w:sz w:val="16"/>
+                <w:szCs w:val="16"/>
+              </w:rPr>
+            </w:pPr>
+            <w:r>
+              <w:rPr>
+                <w:sz w:val="16"/>
+                <w:szCs w:val="16"/>
+              </w:rPr>
+              <w:t>Get specified reply</w:t>
+            </w:r>
+          </w:p>
+        </w:tc>
+        <w:tc>
+          <w:tcPr>
+            <w:tcW w:w="0" w:type="auto"/>
+          </w:tcPr>
+          <w:p>
+            <w:pPr>
+              <w:pStyle w:val="Compact"/>
+              <w:cnfStyle w:val="000000000000" w:firstRow="0" w:lastRow="0" w:firstColumn="0" w:lastColumn="0" w:oddVBand="0" w:evenVBand="0" w:oddHBand="0" w:evenHBand="0" w:firstRowFirstColumn="0" w:firstRowLastColumn="0" w:lastRowFirstColumn="0" w:lastRowLastColumn="0"/>
+              <w:rPr>
+                <w:sz w:val="16"/>
+                <w:szCs w:val="16"/>
+              </w:rPr>
+            </w:pPr>
+            <w:r>
+              <w:rPr>
+                <w:sz w:val="16"/>
+                <w:szCs w:val="16"/>
+              </w:rPr>
+              <w:t>X</w:t>
+            </w:r>
+          </w:p>
+        </w:tc>
+        <w:tc>
+          <w:tcPr>
+            <w:tcW w:w="1038" w:type="pct"/>
+          </w:tcPr>
+          <w:p>
+            <w:pPr>
+              <w:pStyle w:val="Compact"/>
+              <w:cnfStyle w:val="000000000000" w:firstRow="0" w:lastRow="0" w:firstColumn="0" w:lastColumn="0" w:oddVBand="0" w:evenVBand="0" w:oddHBand="0" w:evenHBand="0" w:firstRowFirstColumn="0" w:firstRowLastColumn="0" w:lastRowFirstColumn="0" w:lastRowLastColumn="0"/>
+              <w:rPr>
+                <w:sz w:val="16"/>
+                <w:szCs w:val="16"/>
+              </w:rPr>
+            </w:pPr>
+            <w:r>
+              <w:rPr>
+                <w:sz w:val="16"/>
+                <w:szCs w:val="16"/>
+              </w:rPr>
+              <w:t>Set seen/archive flag</w:t>
+            </w:r>
+          </w:p>
+        </w:tc>
+        <w:tc>
+          <w:tcPr>
+            <w:cnfStyle w:val="000100000000" w:firstRow="0" w:lastRow="0" w:firstColumn="0" w:lastColumn="1" w:oddVBand="0" w:evenVBand="0" w:oddHBand="0" w:evenHBand="0" w:firstRowFirstColumn="0" w:firstRowLastColumn="0" w:lastRowFirstColumn="0" w:lastRowLastColumn="0"/>
+            <w:tcW w:w="460" w:type="pct"/>
+          </w:tcPr>
+          <w:p>
+            <w:pPr>
+              <w:pStyle w:val="Compact"/>
+              <w:rPr>
+                <w:sz w:val="16"/>
+                <w:szCs w:val="16"/>
+              </w:rPr>
+            </w:pPr>
+            <w:r>
+              <w:rPr>
+                <w:sz w:val="16"/>
+                <w:szCs w:val="16"/>
+              </w:rPr>
+              <w:t>X</w:t>
+            </w:r>
+          </w:p>
+        </w:tc>
+      </w:tr>
+      <w:tr>
+        <w:trPr>
+          <w:cnfStyle w:val="010000000000" w:firstRow="0" w:lastRow="1" w:firstColumn="0" w:lastColumn="0" w:oddVBand="0" w:evenVBand="0" w:oddHBand="0" w:evenHBand="0" w:firstRowFirstColumn="0" w:firstRowLastColumn="0" w:lastRowFirstColumn="0" w:lastRowLastColumn="0"/>
+        </w:trPr>
+        <w:tc>
+          <w:tcPr>
+            <w:cnfStyle w:val="001000000000" w:firstRow="0" w:lastRow="0" w:firstColumn="1" w:lastColumn="0" w:oddVBand="0" w:evenVBand="0" w:oddHBand="0" w:evenHBand="0" w:firstRowFirstColumn="0" w:firstRowLastColumn="0" w:lastRowFirstColumn="0" w:lastRowLastColumn="0"/>
+            <w:tcW w:w="0" w:type="auto"/>
+          </w:tcPr>
+          <w:p>
+            <w:pPr>
+              <w:pStyle w:val="Compact"/>
+              <w:rPr>
+                <w:sz w:val="16"/>
+                <w:szCs w:val="16"/>
+              </w:rPr>
+            </w:pPr>
+          </w:p>
+        </w:tc>
+        <w:tc>
+          <w:tcPr>
+            <w:tcW w:w="0" w:type="auto"/>
+          </w:tcPr>
+          <w:p>
+            <w:pPr>
+              <w:pStyle w:val="Compact"/>
+              <w:cnfStyle w:val="010000000000" w:firstRow="0" w:lastRow="1" w:firstColumn="0" w:lastColumn="0" w:oddVBand="0" w:evenVBand="0" w:oddHBand="0" w:evenHBand="0" w:firstRowFirstColumn="0" w:firstRowLastColumn="0" w:lastRowFirstColumn="0" w:lastRowLastColumn="0"/>
+              <w:rPr>
+                <w:rStyle w:val="VerbatimChar"/>
+                <w:sz w:val="16"/>
+                <w:szCs w:val="16"/>
+              </w:rPr>
+            </w:pPr>
+          </w:p>
+        </w:tc>
+        <w:tc>
+          <w:tcPr>
+            <w:tcW w:w="0" w:type="auto"/>
+          </w:tcPr>
+          <w:p>
+            <w:pPr>
+              <w:pStyle w:val="Compact"/>
+              <w:cnfStyle w:val="010000000000" w:firstRow="0" w:lastRow="1" w:firstColumn="0" w:lastColumn="0" w:oddVBand="0" w:evenVBand="0" w:oddHBand="0" w:evenHBand="0" w:firstRowFirstColumn="0" w:firstRowLastColumn="0" w:lastRowFirstColumn="0" w:lastRowLastColumn="0"/>
+              <w:rPr>
+                <w:sz w:val="16"/>
+                <w:szCs w:val="16"/>
+              </w:rPr>
+            </w:pPr>
+          </w:p>
+        </w:tc>
+        <w:tc>
+          <w:tcPr>
+            <w:tcW w:w="0" w:type="auto"/>
+          </w:tcPr>
+          <w:p>
+            <w:pPr>
+              <w:pStyle w:val="Compact"/>
+              <w:cnfStyle w:val="010000000000" w:firstRow="0" w:lastRow="1" w:firstColumn="0" w:lastColumn="0" w:oddVBand="0" w:evenVBand="0" w:oddHBand="0" w:evenHBand="0" w:firstRowFirstColumn="0" w:firstRowLastColumn="0" w:lastRowFirstColumn="0" w:lastRowLastColumn="0"/>
+              <w:rPr>
+                <w:sz w:val="16"/>
+                <w:szCs w:val="16"/>
+              </w:rPr>
+            </w:pPr>
+          </w:p>
+        </w:tc>
+        <w:tc>
+          <w:tcPr>
+            <w:tcW w:w="1038" w:type="pct"/>
+          </w:tcPr>
+          <w:p>
+            <w:pPr>
+              <w:pStyle w:val="Compact"/>
+              <w:cnfStyle w:val="010000000000" w:firstRow="0" w:lastRow="1" w:firstColumn="0" w:lastColumn="0" w:oddVBand="0" w:evenVBand="0" w:oddHBand="0" w:evenHBand="0" w:firstRowFirstColumn="0" w:firstRowLastColumn="0" w:lastRowFirstColumn="0" w:lastRowLastColumn="0"/>
+              <w:rPr>
+                <w:sz w:val="16"/>
+                <w:szCs w:val="16"/>
+              </w:rPr>
+            </w:pPr>
+          </w:p>
+        </w:tc>
+        <w:tc>
+          <w:tcPr>
+            <w:cnfStyle w:val="000100000000" w:firstRow="0" w:lastRow="0" w:firstColumn="0" w:lastColumn="1" w:oddVBand="0" w:evenVBand="0" w:oddHBand="0" w:evenHBand="0" w:firstRowFirstColumn="0" w:firstRowLastColumn="0" w:lastRowFirstColumn="0" w:lastRowLastColumn="0"/>
+            <w:tcW w:w="460" w:type="pct"/>
+          </w:tcPr>
+          <w:p>
+            <w:pPr>
+              <w:pStyle w:val="Compact"/>
+              <w:rPr>
+                <w:sz w:val="16"/>
+                <w:szCs w:val="16"/>
+              </w:rPr>
+            </w:pPr>
+          </w:p>
+        </w:tc>
+      </w:tr>
+    </w:tbl>
+    <w:p>
+      <w:pPr>
         <w:pStyle w:val="Heading1"/>
       </w:pPr>
       <w:r>
-        <w:lastRenderedPageBreak/>
         <w:t>Implementation Plan</w:t>
       </w:r>
     </w:p>
@@ -3672,22 +6218,70 @@
       </w:r>
     </w:p>
     <w:p>
-      <w:r>
-        <w:t>The division is according to the difficulties of tasks, the estimates of the time for tasks, and the dependencies between tasks. First, the difficulties of tasks are expressed as numbers between 1 and 5. Second, the estimates of the time for tasks are in minutes. Third, the dependencies between tasks are below.</w:t>
-      </w:r>
-      <w:r>
-        <w:t xml:space="preserve"> </w:t>
-      </w:r>
-    </w:p>
-    <w:p>
-      <w:r>
+      <w:pPr>
         <w:rPr>
           <w:noProof/>
         </w:rPr>
+      </w:pPr>
+      <w:r>
+        <w:t>T</w:t>
+      </w:r>
+      <w:r>
+        <w:t>h</w:t>
+      </w:r>
+      <w:r>
+        <w:t>e dependencies between tasks plays an important part in determining the order of development</w:t>
+      </w:r>
+      <w:r>
+        <w:t>. We will develop ‘Sign up’</w:t>
+      </w:r>
+      <w:r>
+        <w:t xml:space="preserve"> page and </w:t>
+      </w:r>
+      <w:r>
+        <w:t>‘Main’</w:t>
+      </w:r>
+      <w:r>
+        <w:t xml:space="preserve"> page</w:t>
+      </w:r>
+      <w:r>
+        <w:t xml:space="preserve"> in sprint 2 which create the user and sign the user in. Then </w:t>
+      </w:r>
+      <w:r>
+        <w:t>‘</w:t>
+      </w:r>
+      <w:r>
+        <w:t>Write</w:t>
+      </w:r>
+      <w:r>
+        <w:t>’</w:t>
+      </w:r>
+      <w:r>
+        <w:t>,</w:t>
+      </w:r>
+      <w:r>
+        <w:rPr>
+          <w:noProof/>
+        </w:rPr>
+        <w:t xml:space="preserve"> </w:t>
+      </w:r>
+      <w:r>
+        <w:rPr>
+          <w:noProof/>
+        </w:rPr>
+        <w:t>‘Gallery’, ‘Reply’, ‘Inbox’, ‘Reply Detail’ will be developed in order according to their dependencies.</w:t>
+      </w:r>
+    </w:p>
+    <w:p>
+      <w:r>
+        <w:rPr>
+          <w:noProof/>
+        </w:rPr>
+        <w:lastRenderedPageBreak/>
         <w:drawing>
-          <wp:inline distT="0" distB="0" distL="0" distR="0" wp14:anchorId="04AE2406" wp14:editId="7201B01E">
-            <wp:extent cx="5731510" cy="1719580"/>
-            <wp:effectExtent l="0" t="0" r="8890" b="7620"/>
+          <wp:inline distT="0" distB="0" distL="0" distR="0" wp14:anchorId="75E3E92A" wp14:editId="2B5846AD">
+            <wp:extent cx="5194935" cy="1558596"/>
+            <wp:effectExtent l="0" t="0" r="0" b="0"/>
             <wp:docPr id="4" name="Picture 4"/>
             <wp:cNvGraphicFramePr>
               <a:graphicFrameLocks xmlns:a="http://schemas.openxmlformats.org/drawingml/2006/main" noChangeAspect="1"/>
@@ -3714,7 +6308,7 @@
                   <pic:spPr>
                     <a:xfrm>
                       <a:off x="0" y="0"/>
-                      <a:ext cx="5731510" cy="1719580"/>
+                      <a:ext cx="5266384" cy="1580032"/>
                     </a:xfrm>
                     <a:prstGeom prst="rect">
                       <a:avLst/>
@@ -3729,7 +6323,28 @@
     </w:p>
     <w:p>
       <w:pPr>
-        <w:ind w:firstLineChars="50" w:firstLine="100"/>
+        <w:rPr>
+          <w:rFonts w:hint="eastAsia"/>
+        </w:rPr>
+      </w:pPr>
+      <w:r>
+        <w:t>The division is accordin</w:t>
+      </w:r>
+      <w:r>
+        <w:t xml:space="preserve">g to the difficulties of tasks and </w:t>
+      </w:r>
+      <w:r>
+        <w:t>the estimates of the time for tasks. First, the difficulties of tasks are expressed as numbers between 1 and 5. Second, the estimates of the tim</w:t>
+      </w:r>
+      <w:r>
+        <w:t>e for tasks are in minutes.</w:t>
+      </w:r>
+    </w:p>
+    <w:p>
+      <w:pPr>
+        <w:rPr>
+          <w:rFonts w:hint="eastAsia"/>
+        </w:rPr>
       </w:pPr>
     </w:p>
     <w:tbl>
@@ -3741,12 +6356,12 @@
       </w:tblPr>
       <w:tblGrid>
         <w:gridCol w:w="1079"/>
-        <w:gridCol w:w="1829"/>
-        <w:gridCol w:w="1130"/>
-        <w:gridCol w:w="1172"/>
+        <w:gridCol w:w="2252"/>
+        <w:gridCol w:w="1079"/>
+        <w:gridCol w:w="804"/>
         <w:gridCol w:w="813"/>
         <w:gridCol w:w="867"/>
-        <w:gridCol w:w="1885"/>
+        <w:gridCol w:w="1881"/>
       </w:tblGrid>
       <w:tr>
         <w:trPr>
@@ -3776,7 +6391,7 @@
         </w:tc>
         <w:tc>
           <w:tcPr>
-            <w:tcW w:w="1042" w:type="pct"/>
+            <w:tcW w:w="1283" w:type="pct"/>
           </w:tcPr>
           <w:p>
             <w:pPr>
@@ -3798,7 +6413,7 @@
         </w:tc>
         <w:tc>
           <w:tcPr>
-            <w:tcW w:w="644" w:type="pct"/>
+            <w:tcW w:w="615" w:type="pct"/>
           </w:tcPr>
           <w:p>
             <w:pPr>
@@ -3837,7 +6452,7 @@
         </w:tc>
         <w:tc>
           <w:tcPr>
-            <w:tcW w:w="668" w:type="pct"/>
+            <w:tcW w:w="458" w:type="pct"/>
           </w:tcPr>
           <w:p>
             <w:pPr>
@@ -3923,7 +6538,7 @@
         <w:tc>
           <w:tcPr>
             <w:cnfStyle w:val="000100000000" w:firstRow="0" w:lastRow="0" w:firstColumn="0" w:lastColumn="1" w:oddVBand="0" w:evenVBand="0" w:oddHBand="0" w:evenHBand="0" w:firstRowFirstColumn="0" w:firstRowLastColumn="0" w:lastRowFirstColumn="0" w:lastRowLastColumn="0"/>
-            <w:tcW w:w="1074" w:type="pct"/>
+            <w:tcW w:w="1072" w:type="pct"/>
           </w:tcPr>
           <w:p>
             <w:pPr>
@@ -3968,7 +6583,7 @@
         </w:tc>
         <w:tc>
           <w:tcPr>
-            <w:tcW w:w="1042" w:type="pct"/>
+            <w:tcW w:w="1283" w:type="pct"/>
           </w:tcPr>
           <w:p>
             <w:pPr>
@@ -3990,7 +6605,7 @@
         </w:tc>
         <w:tc>
           <w:tcPr>
-            <w:tcW w:w="644" w:type="pct"/>
+            <w:tcW w:w="615" w:type="pct"/>
           </w:tcPr>
           <w:p>
             <w:pPr>
@@ -4012,7 +6627,7 @@
         </w:tc>
         <w:tc>
           <w:tcPr>
-            <w:tcW w:w="668" w:type="pct"/>
+            <w:tcW w:w="458" w:type="pct"/>
           </w:tcPr>
           <w:p>
             <w:pPr>
@@ -4081,7 +6696,7 @@
         <w:tc>
           <w:tcPr>
             <w:cnfStyle w:val="000100000000" w:firstRow="0" w:lastRow="0" w:firstColumn="0" w:lastColumn="1" w:oddVBand="0" w:evenVBand="0" w:oddHBand="0" w:evenHBand="0" w:firstRowFirstColumn="0" w:firstRowLastColumn="0" w:lastRowFirstColumn="0" w:lastRowLastColumn="0"/>
-            <w:tcW w:w="1074" w:type="pct"/>
+            <w:tcW w:w="1072" w:type="pct"/>
           </w:tcPr>
           <w:p>
             <w:pPr>
@@ -4108,11 +6723,18 @@
                 <w:szCs w:val="16"/>
               </w:rPr>
             </w:pPr>
-          </w:p>
-        </w:tc>
-        <w:tc>
-          <w:tcPr>
-            <w:tcW w:w="1042" w:type="pct"/>
+            <w:r>
+              <w:rPr>
+                <w:sz w:val="16"/>
+                <w:szCs w:val="16"/>
+              </w:rPr>
+              <w:t>Main</w:t>
+            </w:r>
+          </w:p>
+        </w:tc>
+        <w:tc>
+          <w:tcPr>
+            <w:tcW w:w="1283" w:type="pct"/>
           </w:tcPr>
           <w:p>
             <w:pPr>
@@ -4134,7 +6756,7 @@
         </w:tc>
         <w:tc>
           <w:tcPr>
-            <w:tcW w:w="644" w:type="pct"/>
+            <w:tcW w:w="615" w:type="pct"/>
           </w:tcPr>
           <w:p>
             <w:pPr>
@@ -4156,7 +6778,7 @@
         </w:tc>
         <w:tc>
           <w:tcPr>
-            <w:tcW w:w="668" w:type="pct"/>
+            <w:tcW w:w="458" w:type="pct"/>
           </w:tcPr>
           <w:p>
             <w:pPr>
@@ -4225,7 +6847,7 @@
         <w:tc>
           <w:tcPr>
             <w:cnfStyle w:val="000100000000" w:firstRow="0" w:lastRow="0" w:firstColumn="0" w:lastColumn="1" w:oddVBand="0" w:evenVBand="0" w:oddHBand="0" w:evenHBand="0" w:firstRowFirstColumn="0" w:firstRowLastColumn="0" w:lastRowFirstColumn="0" w:lastRowLastColumn="0"/>
-            <w:tcW w:w="1074" w:type="pct"/>
+            <w:tcW w:w="1072" w:type="pct"/>
           </w:tcPr>
           <w:p>
             <w:pPr>
@@ -4252,11 +6874,18 @@
                 <w:szCs w:val="16"/>
               </w:rPr>
             </w:pPr>
-          </w:p>
-        </w:tc>
-        <w:tc>
-          <w:tcPr>
-            <w:tcW w:w="1042" w:type="pct"/>
+            <w:r>
+              <w:rPr>
+                <w:sz w:val="16"/>
+                <w:szCs w:val="16"/>
+              </w:rPr>
+              <w:t>Main</w:t>
+            </w:r>
+          </w:p>
+        </w:tc>
+        <w:tc>
+          <w:tcPr>
+            <w:tcW w:w="1283" w:type="pct"/>
           </w:tcPr>
           <w:p>
             <w:pPr>
@@ -4278,7 +6907,7 @@
         </w:tc>
         <w:tc>
           <w:tcPr>
-            <w:tcW w:w="644" w:type="pct"/>
+            <w:tcW w:w="615" w:type="pct"/>
           </w:tcPr>
           <w:p>
             <w:pPr>
@@ -4300,7 +6929,7 @@
         </w:tc>
         <w:tc>
           <w:tcPr>
-            <w:tcW w:w="668" w:type="pct"/>
+            <w:tcW w:w="458" w:type="pct"/>
           </w:tcPr>
           <w:p>
             <w:pPr>
@@ -4369,7 +6998,7 @@
         <w:tc>
           <w:tcPr>
             <w:cnfStyle w:val="000100000000" w:firstRow="0" w:lastRow="0" w:firstColumn="0" w:lastColumn="1" w:oddVBand="0" w:evenVBand="0" w:oddHBand="0" w:evenHBand="0" w:firstRowFirstColumn="0" w:firstRowLastColumn="0" w:lastRowFirstColumn="0" w:lastRowLastColumn="0"/>
-            <w:tcW w:w="1074" w:type="pct"/>
+            <w:tcW w:w="1072" w:type="pct"/>
           </w:tcPr>
           <w:p>
             <w:pPr>
@@ -4407,7 +7036,7 @@
         </w:tc>
         <w:tc>
           <w:tcPr>
-            <w:tcW w:w="1042" w:type="pct"/>
+            <w:tcW w:w="1283" w:type="pct"/>
           </w:tcPr>
           <w:p>
             <w:pPr>
@@ -4429,7 +7058,7 @@
         </w:tc>
         <w:tc>
           <w:tcPr>
-            <w:tcW w:w="644" w:type="pct"/>
+            <w:tcW w:w="615" w:type="pct"/>
           </w:tcPr>
           <w:p>
             <w:pPr>
@@ -4451,7 +7080,7 @@
         </w:tc>
         <w:tc>
           <w:tcPr>
-            <w:tcW w:w="668" w:type="pct"/>
+            <w:tcW w:w="458" w:type="pct"/>
           </w:tcPr>
           <w:p>
             <w:pPr>
@@ -4520,7 +7149,7 @@
         <w:tc>
           <w:tcPr>
             <w:cnfStyle w:val="000100000000" w:firstRow="0" w:lastRow="0" w:firstColumn="0" w:lastColumn="1" w:oddVBand="0" w:evenVBand="0" w:oddHBand="0" w:evenHBand="0" w:firstRowFirstColumn="0" w:firstRowLastColumn="0" w:lastRowFirstColumn="0" w:lastRowLastColumn="0"/>
-            <w:tcW w:w="1074" w:type="pct"/>
+            <w:tcW w:w="1072" w:type="pct"/>
           </w:tcPr>
           <w:p>
             <w:pPr>
@@ -4565,7 +7194,7 @@
         </w:tc>
         <w:tc>
           <w:tcPr>
-            <w:tcW w:w="1042" w:type="pct"/>
+            <w:tcW w:w="1283" w:type="pct"/>
           </w:tcPr>
           <w:p>
             <w:pPr>
@@ -4587,7 +7216,7 @@
         </w:tc>
         <w:tc>
           <w:tcPr>
-            <w:tcW w:w="644" w:type="pct"/>
+            <w:tcW w:w="615" w:type="pct"/>
           </w:tcPr>
           <w:p>
             <w:pPr>
@@ -4609,7 +7238,7 @@
         </w:tc>
         <w:tc>
           <w:tcPr>
-            <w:tcW w:w="668" w:type="pct"/>
+            <w:tcW w:w="458" w:type="pct"/>
           </w:tcPr>
           <w:p>
             <w:pPr>
@@ -4694,7 +7323,7 @@
         <w:tc>
           <w:tcPr>
             <w:cnfStyle w:val="000100000000" w:firstRow="0" w:lastRow="0" w:firstColumn="0" w:lastColumn="1" w:oddVBand="0" w:evenVBand="0" w:oddHBand="0" w:evenHBand="0" w:firstRowFirstColumn="0" w:firstRowLastColumn="0" w:lastRowFirstColumn="0" w:lastRowLastColumn="0"/>
-            <w:tcW w:w="1074" w:type="pct"/>
+            <w:tcW w:w="1072" w:type="pct"/>
           </w:tcPr>
           <w:p>
             <w:pPr>
@@ -4728,11 +7357,18 @@
                 <w:szCs w:val="16"/>
               </w:rPr>
             </w:pPr>
-          </w:p>
-        </w:tc>
-        <w:tc>
-          <w:tcPr>
-            <w:tcW w:w="1042" w:type="pct"/>
+            <w:r>
+              <w:rPr>
+                <w:sz w:val="16"/>
+                <w:szCs w:val="16"/>
+              </w:rPr>
+              <w:t>Write</w:t>
+            </w:r>
+          </w:p>
+        </w:tc>
+        <w:tc>
+          <w:tcPr>
+            <w:tcW w:w="1283" w:type="pct"/>
           </w:tcPr>
           <w:p>
             <w:pPr>
@@ -4754,7 +7390,7 @@
         </w:tc>
         <w:tc>
           <w:tcPr>
-            <w:tcW w:w="644" w:type="pct"/>
+            <w:tcW w:w="615" w:type="pct"/>
           </w:tcPr>
           <w:p>
             <w:pPr>
@@ -4776,7 +7412,7 @@
         </w:tc>
         <w:tc>
           <w:tcPr>
-            <w:tcW w:w="668" w:type="pct"/>
+            <w:tcW w:w="458" w:type="pct"/>
           </w:tcPr>
           <w:p>
             <w:pPr>
@@ -4845,7 +7481,7 @@
         <w:tc>
           <w:tcPr>
             <w:cnfStyle w:val="000100000000" w:firstRow="0" w:lastRow="0" w:firstColumn="0" w:lastColumn="1" w:oddVBand="0" w:evenVBand="0" w:oddHBand="0" w:evenHBand="0" w:firstRowFirstColumn="0" w:firstRowLastColumn="0" w:lastRowFirstColumn="0" w:lastRowLastColumn="0"/>
-            <w:tcW w:w="1074" w:type="pct"/>
+            <w:tcW w:w="1072" w:type="pct"/>
           </w:tcPr>
           <w:p>
             <w:pPr>
@@ -4883,7 +7519,7 @@
         </w:tc>
         <w:tc>
           <w:tcPr>
-            <w:tcW w:w="1042" w:type="pct"/>
+            <w:tcW w:w="1283" w:type="pct"/>
           </w:tcPr>
           <w:p>
             <w:pPr>
@@ -4905,7 +7541,7 @@
         </w:tc>
         <w:tc>
           <w:tcPr>
-            <w:tcW w:w="644" w:type="pct"/>
+            <w:tcW w:w="615" w:type="pct"/>
           </w:tcPr>
           <w:p>
             <w:pPr>
@@ -4927,7 +7563,7 @@
         </w:tc>
         <w:tc>
           <w:tcPr>
-            <w:tcW w:w="668" w:type="pct"/>
+            <w:tcW w:w="458" w:type="pct"/>
           </w:tcPr>
           <w:p>
             <w:pPr>
@@ -5012,7 +7648,7 @@
         <w:tc>
           <w:tcPr>
             <w:cnfStyle w:val="000100000000" w:firstRow="0" w:lastRow="0" w:firstColumn="0" w:lastColumn="1" w:oddVBand="0" w:evenVBand="0" w:oddHBand="0" w:evenHBand="0" w:firstRowFirstColumn="0" w:firstRowLastColumn="0" w:lastRowFirstColumn="0" w:lastRowLastColumn="0"/>
-            <w:tcW w:w="1074" w:type="pct"/>
+            <w:tcW w:w="1072" w:type="pct"/>
           </w:tcPr>
           <w:p>
             <w:pPr>
@@ -5046,11 +7682,18 @@
                 <w:szCs w:val="16"/>
               </w:rPr>
             </w:pPr>
-          </w:p>
-        </w:tc>
-        <w:tc>
-          <w:tcPr>
-            <w:tcW w:w="1042" w:type="pct"/>
+            <w:r>
+              <w:rPr>
+                <w:sz w:val="16"/>
+                <w:szCs w:val="16"/>
+              </w:rPr>
+              <w:t>Gallery</w:t>
+            </w:r>
+          </w:p>
+        </w:tc>
+        <w:tc>
+          <w:tcPr>
+            <w:tcW w:w="1283" w:type="pct"/>
           </w:tcPr>
           <w:p>
             <w:pPr>
@@ -5072,7 +7715,7 @@
         </w:tc>
         <w:tc>
           <w:tcPr>
-            <w:tcW w:w="644" w:type="pct"/>
+            <w:tcW w:w="615" w:type="pct"/>
           </w:tcPr>
           <w:p>
             <w:pPr>
@@ -5094,7 +7737,7 @@
         </w:tc>
         <w:tc>
           <w:tcPr>
-            <w:tcW w:w="668" w:type="pct"/>
+            <w:tcW w:w="458" w:type="pct"/>
           </w:tcPr>
           <w:p>
             <w:pPr>
@@ -5163,7 +7806,7 @@
         <w:tc>
           <w:tcPr>
             <w:cnfStyle w:val="000100000000" w:firstRow="0" w:lastRow="0" w:firstColumn="0" w:lastColumn="1" w:oddVBand="0" w:evenVBand="0" w:oddHBand="0" w:evenHBand="0" w:firstRowFirstColumn="0" w:firstRowLastColumn="0" w:lastRowFirstColumn="0" w:lastRowLastColumn="0"/>
-            <w:tcW w:w="1074" w:type="pct"/>
+            <w:tcW w:w="1072" w:type="pct"/>
           </w:tcPr>
           <w:p>
             <w:pPr>
@@ -5208,7 +7851,7 @@
         </w:tc>
         <w:tc>
           <w:tcPr>
-            <w:tcW w:w="1042" w:type="pct"/>
+            <w:tcW w:w="1283" w:type="pct"/>
           </w:tcPr>
           <w:p>
             <w:pPr>
@@ -5230,7 +7873,7 @@
         </w:tc>
         <w:tc>
           <w:tcPr>
-            <w:tcW w:w="644" w:type="pct"/>
+            <w:tcW w:w="615" w:type="pct"/>
           </w:tcPr>
           <w:p>
             <w:pPr>
@@ -5252,7 +7895,7 @@
         </w:tc>
         <w:tc>
           <w:tcPr>
-            <w:tcW w:w="668" w:type="pct"/>
+            <w:tcW w:w="458" w:type="pct"/>
           </w:tcPr>
           <w:p>
             <w:pPr>
@@ -5315,25 +7958,14 @@
                 <w:szCs w:val="16"/>
                 <w:lang w:eastAsia="ko-KR"/>
               </w:rPr>
-              <w:t>강</w:t>
-            </w:r>
-            <w:bookmarkStart w:id="0" w:name="_GoBack"/>
-            <w:bookmarkEnd w:id="0"/>
-            <w:r>
-              <w:rPr>
-                <w:rFonts w:hint="eastAsia"/>
-                <w:sz w:val="16"/>
-                <w:szCs w:val="16"/>
-                <w:lang w:eastAsia="ko-KR"/>
-              </w:rPr>
-              <w:t xml:space="preserve">민지, 원종훈 </w:t>
+              <w:t xml:space="preserve">강민지, 원종훈 </w:t>
             </w:r>
           </w:p>
         </w:tc>
         <w:tc>
           <w:tcPr>
             <w:cnfStyle w:val="000100000000" w:firstRow="0" w:lastRow="0" w:firstColumn="0" w:lastColumn="1" w:oddVBand="0" w:evenVBand="0" w:oddHBand="0" w:evenHBand="0" w:firstRowFirstColumn="0" w:firstRowLastColumn="0" w:lastRowFirstColumn="0" w:lastRowLastColumn="0"/>
-            <w:tcW w:w="1074" w:type="pct"/>
+            <w:tcW w:w="1072" w:type="pct"/>
           </w:tcPr>
           <w:p>
             <w:pPr>
@@ -5367,11 +7999,18 @@
                 <w:szCs w:val="16"/>
               </w:rPr>
             </w:pPr>
-          </w:p>
-        </w:tc>
-        <w:tc>
-          <w:tcPr>
-            <w:tcW w:w="1042" w:type="pct"/>
+            <w:r>
+              <w:rPr>
+                <w:sz w:val="16"/>
+                <w:szCs w:val="16"/>
+              </w:rPr>
+              <w:t>Reply</w:t>
+            </w:r>
+          </w:p>
+        </w:tc>
+        <w:tc>
+          <w:tcPr>
+            <w:tcW w:w="1283" w:type="pct"/>
           </w:tcPr>
           <w:p>
             <w:pPr>
@@ -5393,7 +8032,7 @@
         </w:tc>
         <w:tc>
           <w:tcPr>
-            <w:tcW w:w="644" w:type="pct"/>
+            <w:tcW w:w="615" w:type="pct"/>
           </w:tcPr>
           <w:p>
             <w:pPr>
@@ -5415,7 +8054,7 @@
         </w:tc>
         <w:tc>
           <w:tcPr>
-            <w:tcW w:w="668" w:type="pct"/>
+            <w:tcW w:w="458" w:type="pct"/>
           </w:tcPr>
           <w:p>
             <w:pPr>
@@ -5507,7 +8146,7 @@
         <w:tc>
           <w:tcPr>
             <w:cnfStyle w:val="000100000000" w:firstRow="0" w:lastRow="0" w:firstColumn="0" w:lastColumn="1" w:oddVBand="0" w:evenVBand="0" w:oddHBand="0" w:evenHBand="0" w:firstRowFirstColumn="0" w:firstRowLastColumn="0" w:lastRowFirstColumn="0" w:lastRowLastColumn="0"/>
-            <w:tcW w:w="1074" w:type="pct"/>
+            <w:tcW w:w="1072" w:type="pct"/>
           </w:tcPr>
           <w:p>
             <w:pPr>
@@ -5542,14 +8181,13 @@
                 <w:sz w:val="16"/>
                 <w:szCs w:val="16"/>
               </w:rPr>
-              <w:lastRenderedPageBreak/>
               <w:t>Inbox</w:t>
             </w:r>
           </w:p>
         </w:tc>
         <w:tc>
           <w:tcPr>
-            <w:tcW w:w="1042" w:type="pct"/>
+            <w:tcW w:w="1283" w:type="pct"/>
           </w:tcPr>
           <w:p>
             <w:pPr>
@@ -5571,29 +8209,29 @@
         </w:tc>
         <w:tc>
           <w:tcPr>
-            <w:tcW w:w="644" w:type="pct"/>
-          </w:tcPr>
-          <w:p>
-            <w:pPr>
-              <w:pStyle w:val="Compact"/>
-              <w:cnfStyle w:val="000000000000" w:firstRow="0" w:lastRow="0" w:firstColumn="0" w:lastColumn="0" w:oddVBand="0" w:evenVBand="0" w:oddHBand="0" w:evenHBand="0" w:firstRowFirstColumn="0" w:firstRowLastColumn="0" w:lastRowFirstColumn="0" w:lastRowLastColumn="0"/>
-              <w:rPr>
-                <w:sz w:val="16"/>
-                <w:szCs w:val="16"/>
-              </w:rPr>
-            </w:pPr>
-            <w:r>
-              <w:rPr>
-                <w:sz w:val="16"/>
-                <w:szCs w:val="16"/>
-              </w:rPr>
-              <w:t>2</w:t>
-            </w:r>
-          </w:p>
-        </w:tc>
-        <w:tc>
-          <w:tcPr>
-            <w:tcW w:w="668" w:type="pct"/>
+            <w:tcW w:w="615" w:type="pct"/>
+          </w:tcPr>
+          <w:p>
+            <w:pPr>
+              <w:pStyle w:val="Compact"/>
+              <w:cnfStyle w:val="000000000000" w:firstRow="0" w:lastRow="0" w:firstColumn="0" w:lastColumn="0" w:oddVBand="0" w:evenVBand="0" w:oddHBand="0" w:evenHBand="0" w:firstRowFirstColumn="0" w:firstRowLastColumn="0" w:lastRowFirstColumn="0" w:lastRowLastColumn="0"/>
+              <w:rPr>
+                <w:sz w:val="16"/>
+                <w:szCs w:val="16"/>
+              </w:rPr>
+            </w:pPr>
+            <w:r>
+              <w:rPr>
+                <w:sz w:val="16"/>
+                <w:szCs w:val="16"/>
+              </w:rPr>
+              <w:t>3</w:t>
+            </w:r>
+          </w:p>
+        </w:tc>
+        <w:tc>
+          <w:tcPr>
+            <w:tcW w:w="458" w:type="pct"/>
           </w:tcPr>
           <w:p>
             <w:pPr>
@@ -5644,16 +8282,27 @@
               <w:pStyle w:val="Compact"/>
               <w:cnfStyle w:val="000000000000" w:firstRow="0" w:lastRow="0" w:firstColumn="0" w:lastColumn="0" w:oddVBand="0" w:evenVBand="0" w:oddHBand="0" w:evenHBand="0" w:firstRowFirstColumn="0" w:firstRowLastColumn="0" w:lastRowFirstColumn="0" w:lastRowLastColumn="0"/>
               <w:rPr>
-                <w:sz w:val="16"/>
-                <w:szCs w:val="16"/>
-              </w:rPr>
-            </w:pPr>
+                <w:rFonts w:hint="eastAsia"/>
+                <w:sz w:val="16"/>
+                <w:szCs w:val="16"/>
+                <w:lang w:eastAsia="ko-KR"/>
+              </w:rPr>
+            </w:pPr>
+            <w:r>
+              <w:rPr>
+                <w:rFonts w:hint="eastAsia"/>
+                <w:sz w:val="16"/>
+                <w:szCs w:val="16"/>
+                <w:lang w:eastAsia="ko-KR"/>
+              </w:rPr>
+              <w:t>원종훈</w:t>
+            </w:r>
           </w:p>
         </w:tc>
         <w:tc>
           <w:tcPr>
             <w:cnfStyle w:val="000100000000" w:firstRow="0" w:lastRow="0" w:firstColumn="0" w:lastColumn="1" w:oddVBand="0" w:evenVBand="0" w:oddHBand="0" w:evenHBand="0" w:firstRowFirstColumn="0" w:firstRowLastColumn="0" w:lastRowFirstColumn="0" w:lastRowLastColumn="0"/>
-            <w:tcW w:w="1074" w:type="pct"/>
+            <w:tcW w:w="1072" w:type="pct"/>
           </w:tcPr>
           <w:p>
             <w:pPr>
@@ -5691,7 +8340,7 @@
         </w:tc>
         <w:tc>
           <w:tcPr>
-            <w:tcW w:w="1042" w:type="pct"/>
+            <w:tcW w:w="1283" w:type="pct"/>
           </w:tcPr>
           <w:p>
             <w:pPr>
@@ -5713,7 +8362,7 @@
         </w:tc>
         <w:tc>
           <w:tcPr>
-            <w:tcW w:w="644" w:type="pct"/>
+            <w:tcW w:w="615" w:type="pct"/>
           </w:tcPr>
           <w:p>
             <w:pPr>
@@ -5735,23 +8384,23 @@
         </w:tc>
         <w:tc>
           <w:tcPr>
-            <w:tcW w:w="668" w:type="pct"/>
-          </w:tcPr>
-          <w:p>
-            <w:pPr>
-              <w:pStyle w:val="Compact"/>
-              <w:cnfStyle w:val="000000000000" w:firstRow="0" w:lastRow="0" w:firstColumn="0" w:lastColumn="0" w:oddVBand="0" w:evenVBand="0" w:oddHBand="0" w:evenHBand="0" w:firstRowFirstColumn="0" w:firstRowLastColumn="0" w:lastRowFirstColumn="0" w:lastRowLastColumn="0"/>
-              <w:rPr>
-                <w:sz w:val="16"/>
-                <w:szCs w:val="16"/>
-              </w:rPr>
-            </w:pPr>
-            <w:r>
-              <w:rPr>
-                <w:sz w:val="16"/>
-                <w:szCs w:val="16"/>
-              </w:rPr>
-              <w:t>120</w:t>
+            <w:tcW w:w="458" w:type="pct"/>
+          </w:tcPr>
+          <w:p>
+            <w:pPr>
+              <w:pStyle w:val="Compact"/>
+              <w:cnfStyle w:val="000000000000" w:firstRow="0" w:lastRow="0" w:firstColumn="0" w:lastColumn="0" w:oddVBand="0" w:evenVBand="0" w:oddHBand="0" w:evenHBand="0" w:firstRowFirstColumn="0" w:firstRowLastColumn="0" w:lastRowFirstColumn="0" w:lastRowLastColumn="0"/>
+              <w:rPr>
+                <w:sz w:val="16"/>
+                <w:szCs w:val="16"/>
+              </w:rPr>
+            </w:pPr>
+            <w:r>
+              <w:rPr>
+                <w:sz w:val="16"/>
+                <w:szCs w:val="16"/>
+              </w:rPr>
+              <w:t>60</w:t>
             </w:r>
           </w:p>
         </w:tc>
@@ -5786,16 +8435,27 @@
               <w:pStyle w:val="Compact"/>
               <w:cnfStyle w:val="000000000000" w:firstRow="0" w:lastRow="0" w:firstColumn="0" w:lastColumn="0" w:oddVBand="0" w:evenVBand="0" w:oddHBand="0" w:evenHBand="0" w:firstRowFirstColumn="0" w:firstRowLastColumn="0" w:lastRowFirstColumn="0" w:lastRowLastColumn="0"/>
               <w:rPr>
-                <w:sz w:val="16"/>
-                <w:szCs w:val="16"/>
-              </w:rPr>
-            </w:pPr>
+                <w:rFonts w:hint="eastAsia"/>
+                <w:sz w:val="16"/>
+                <w:szCs w:val="16"/>
+                <w:lang w:eastAsia="ko-KR"/>
+              </w:rPr>
+            </w:pPr>
+            <w:r>
+              <w:rPr>
+                <w:rFonts w:hint="eastAsia"/>
+                <w:sz w:val="16"/>
+                <w:szCs w:val="16"/>
+                <w:lang w:eastAsia="ko-KR"/>
+              </w:rPr>
+              <w:t>이현종</w:t>
+            </w:r>
           </w:p>
         </w:tc>
         <w:tc>
           <w:tcPr>
             <w:cnfStyle w:val="000100000000" w:firstRow="0" w:lastRow="0" w:firstColumn="0" w:lastColumn="1" w:oddVBand="0" w:evenVBand="0" w:oddHBand="0" w:evenHBand="0" w:firstRowFirstColumn="0" w:firstRowLastColumn="0" w:lastRowFirstColumn="0" w:lastRowLastColumn="0"/>
-            <w:tcW w:w="1074" w:type="pct"/>
+            <w:tcW w:w="1072" w:type="pct"/>
           </w:tcPr>
           <w:p>
             <w:pPr>
@@ -5829,7 +8489,7 @@
         </w:tc>
         <w:tc>
           <w:tcPr>
-            <w:tcW w:w="1042" w:type="pct"/>
+            <w:tcW w:w="1283" w:type="pct"/>
           </w:tcPr>
           <w:p>
             <w:pPr>
@@ -5844,7 +8504,7 @@
         </w:tc>
         <w:tc>
           <w:tcPr>
-            <w:tcW w:w="644" w:type="pct"/>
+            <w:tcW w:w="615" w:type="pct"/>
           </w:tcPr>
           <w:p>
             <w:pPr>
@@ -5859,7 +8519,7 @@
         </w:tc>
         <w:tc>
           <w:tcPr>
-            <w:tcW w:w="668" w:type="pct"/>
+            <w:tcW w:w="458" w:type="pct"/>
           </w:tcPr>
           <w:p>
             <w:pPr>
@@ -5905,7 +8565,7 @@
         <w:tc>
           <w:tcPr>
             <w:cnfStyle w:val="000100000000" w:firstRow="0" w:lastRow="0" w:firstColumn="0" w:lastColumn="1" w:oddVBand="0" w:evenVBand="0" w:oddHBand="0" w:evenHBand="0" w:firstRowFirstColumn="0" w:firstRowLastColumn="0" w:lastRowFirstColumn="0" w:lastRowLastColumn="0"/>
-            <w:tcW w:w="1074" w:type="pct"/>
+            <w:tcW w:w="1072" w:type="pct"/>
           </w:tcPr>
           <w:p>
             <w:pPr>
@@ -5923,11 +8583,251 @@
       <w:pPr>
         <w:ind w:firstLineChars="50" w:firstLine="80"/>
         <w:rPr>
-          <w:rFonts w:hint="eastAsia"/>
           <w:sz w:val="16"/>
           <w:szCs w:val="16"/>
         </w:rPr>
       </w:pPr>
+    </w:p>
+    <w:p>
+      <w:pPr>
+        <w:widowControl/>
+        <w:wordWrap/>
+        <w:autoSpaceDE/>
+        <w:autoSpaceDN/>
+        <w:rPr>
+          <w:sz w:val="16"/>
+          <w:szCs w:val="16"/>
+        </w:rPr>
+      </w:pPr>
+      <w:r>
+        <w:rPr>
+          <w:sz w:val="16"/>
+          <w:szCs w:val="16"/>
+        </w:rPr>
+        <w:br w:type="page"/>
+      </w:r>
+    </w:p>
+    <w:p>
+      <w:pPr>
+        <w:pStyle w:val="Heading1"/>
+      </w:pPr>
+      <w:r>
+        <w:lastRenderedPageBreak/>
+        <w:t>Testing Plan</w:t>
+      </w:r>
+    </w:p>
+    <w:p>
+      <w:pPr>
+        <w:pStyle w:val="Heading2"/>
+      </w:pPr>
+      <w:r>
+        <w:t>Unit Testing</w:t>
+      </w:r>
+    </w:p>
+    <w:p>
+      <w:pPr>
+        <w:rPr>
+          <w:sz w:val="16"/>
+          <w:szCs w:val="16"/>
+        </w:rPr>
+      </w:pPr>
+      <w:r>
+        <w:rPr>
+          <w:sz w:val="16"/>
+          <w:szCs w:val="16"/>
+        </w:rPr>
+        <w:t>Every module should be tested. In each sprint, we would test implemented modules. We expect the code coverage is over 90%. (The code covera</w:t>
+      </w:r>
+      <w:r>
+        <w:rPr>
+          <w:sz w:val="16"/>
+          <w:szCs w:val="16"/>
+        </w:rPr>
+        <w:t>ge is calculated by Travis CI.)</w:t>
+      </w:r>
+    </w:p>
+    <w:p>
+      <w:pPr>
+        <w:rPr>
+          <w:sz w:val="16"/>
+          <w:szCs w:val="16"/>
+        </w:rPr>
+      </w:pPr>
+      <w:r>
+        <w:rPr>
+          <w:sz w:val="16"/>
+          <w:szCs w:val="16"/>
+        </w:rPr>
+        <w:t xml:space="preserve">- </w:t>
+      </w:r>
+      <w:r>
+        <w:rPr>
+          <w:sz w:val="16"/>
+          <w:szCs w:val="16"/>
+        </w:rPr>
+        <w:t>Angular - Jasmine/Karma</w:t>
+      </w:r>
+    </w:p>
+    <w:p>
+      <w:pPr>
+        <w:rPr>
+          <w:sz w:val="16"/>
+          <w:szCs w:val="16"/>
+        </w:rPr>
+      </w:pPr>
+      <w:r>
+        <w:rPr>
+          <w:sz w:val="16"/>
+          <w:szCs w:val="16"/>
+        </w:rPr>
+        <w:t xml:space="preserve">- </w:t>
+      </w:r>
+      <w:r>
+        <w:rPr>
+          <w:sz w:val="16"/>
+          <w:szCs w:val="16"/>
+        </w:rPr>
+        <w:t xml:space="preserve">Django - Python unit test </w:t>
+      </w:r>
+    </w:p>
+    <w:p>
+      <w:pPr>
+        <w:rPr>
+          <w:sz w:val="16"/>
+          <w:szCs w:val="16"/>
+        </w:rPr>
+      </w:pPr>
+    </w:p>
+    <w:p>
+      <w:pPr>
+        <w:pStyle w:val="Heading2"/>
+      </w:pPr>
+      <w:r>
+        <w:t>Functional Testing</w:t>
+      </w:r>
+    </w:p>
+    <w:p>
+      <w:pPr>
+        <w:rPr>
+          <w:sz w:val="16"/>
+          <w:szCs w:val="16"/>
+        </w:rPr>
+      </w:pPr>
+      <w:r>
+        <w:rPr>
+          <w:sz w:val="16"/>
+          <w:szCs w:val="16"/>
+        </w:rPr>
+        <w:t xml:space="preserve">Every </w:t>
+      </w:r>
+      <w:proofErr w:type="gramStart"/>
+      <w:r>
+        <w:rPr>
+          <w:sz w:val="16"/>
+          <w:szCs w:val="16"/>
+        </w:rPr>
+        <w:t>connections</w:t>
+      </w:r>
+      <w:proofErr w:type="gramEnd"/>
+      <w:r>
+        <w:rPr>
+          <w:sz w:val="16"/>
+          <w:szCs w:val="16"/>
+        </w:rPr>
+        <w:t xml:space="preserve"> between frontend and backend should be tested. In sprint 3, we would cover test RESTful API about authentication, plane, and photo. In sprint 4, we would test API about reply. For automatic testing, we would use following framework.</w:t>
+      </w:r>
+    </w:p>
+    <w:p>
+      <w:pPr>
+        <w:rPr>
+          <w:sz w:val="16"/>
+          <w:szCs w:val="16"/>
+        </w:rPr>
+      </w:pPr>
+      <w:r>
+        <w:rPr>
+          <w:sz w:val="16"/>
+          <w:szCs w:val="16"/>
+        </w:rPr>
+        <w:t>-</w:t>
+      </w:r>
+      <w:r>
+        <w:rPr>
+          <w:sz w:val="16"/>
+          <w:szCs w:val="16"/>
+        </w:rPr>
+        <w:t xml:space="preserve"> ??</w:t>
+      </w:r>
+    </w:p>
+    <w:p>
+      <w:pPr>
+        <w:rPr>
+          <w:sz w:val="16"/>
+          <w:szCs w:val="16"/>
+        </w:rPr>
+      </w:pPr>
+    </w:p>
+    <w:p>
+      <w:pPr>
+        <w:pStyle w:val="Heading2"/>
+      </w:pPr>
+      <w:r>
+        <w:t>Acceptance &amp; Integration Testing</w:t>
+      </w:r>
+    </w:p>
+    <w:p>
+      <w:pPr>
+        <w:rPr>
+          <w:sz w:val="16"/>
+          <w:szCs w:val="16"/>
+        </w:rPr>
+      </w:pPr>
+      <w:r>
+        <w:rPr>
+          <w:sz w:val="16"/>
+          <w:szCs w:val="16"/>
+        </w:rPr>
+        <w:t>Since Cucumber automatically maps user stories into tests for user and provides testing without a human in the loop to perform the actions, we would use Cucumber for acceptance testing. We already wrote user stories by Gherkin in Sprint 1. We would test them in sprint 5.</w:t>
+      </w:r>
+    </w:p>
+    <w:p>
+      <w:pPr>
+        <w:rPr>
+          <w:sz w:val="16"/>
+          <w:szCs w:val="16"/>
+        </w:rPr>
+      </w:pPr>
+      <w:r>
+        <w:rPr>
+          <w:sz w:val="16"/>
+          <w:szCs w:val="16"/>
+        </w:rPr>
+        <w:t>-</w:t>
+      </w:r>
+      <w:r>
+        <w:rPr>
+          <w:sz w:val="16"/>
+          <w:szCs w:val="16"/>
+        </w:rPr>
+        <w:t xml:space="preserve"> </w:t>
+      </w:r>
+      <w:r>
+        <w:rPr>
+          <w:sz w:val="16"/>
+          <w:szCs w:val="16"/>
+        </w:rPr>
+        <w:t>Cucumber: A BDD Tool</w:t>
+      </w:r>
+    </w:p>
+    <w:p>
+      <w:pPr>
+        <w:rPr>
+          <w:sz w:val="16"/>
+          <w:szCs w:val="16"/>
+        </w:rPr>
+      </w:pPr>
+      <w:bookmarkStart w:id="0" w:name="_GoBack"/>
+      <w:bookmarkEnd w:id="0"/>
     </w:p>
     <w:sectPr>
       <w:pgSz w:w="11906" w:h="16838"/>
@@ -6305,6 +9205,232 @@
     </w:lvl>
   </w:abstractNum>
   <w:abstractNum w:abstractNumId="3">
+    <w:nsid w:val="16E87690"/>
+    <w:multiLevelType w:val="hybridMultilevel"/>
+    <w:tmpl w:val="167E67F8"/>
+    <w:lvl w:ilvl="0" w:tplc="AC12E440">
+      <w:start w:val="1"/>
+      <w:numFmt w:val="bullet"/>
+      <w:lvlText w:val="-"/>
+      <w:lvlJc w:val="left"/>
+      <w:pPr>
+        <w:ind w:left="720" w:hanging="360"/>
+      </w:pPr>
+      <w:rPr>
+        <w:rFonts w:ascii="맑은 고딕" w:eastAsia="맑은 고딕" w:hAnsi="맑은 고딕" w:cstheme="minorBidi" w:hint="eastAsia"/>
+      </w:rPr>
+    </w:lvl>
+    <w:lvl w:ilvl="1" w:tplc="04090003" w:tentative="1">
+      <w:start w:val="1"/>
+      <w:numFmt w:val="bullet"/>
+      <w:lvlText w:val="o"/>
+      <w:lvlJc w:val="left"/>
+      <w:pPr>
+        <w:ind w:left="1440" w:hanging="360"/>
+      </w:pPr>
+      <w:rPr>
+        <w:rFonts w:ascii="Courier New" w:hAnsi="Courier New" w:cs="Courier New" w:hint="default"/>
+      </w:rPr>
+    </w:lvl>
+    <w:lvl w:ilvl="2" w:tplc="04090005" w:tentative="1">
+      <w:start w:val="1"/>
+      <w:numFmt w:val="bullet"/>
+      <w:lvlText w:val=""/>
+      <w:lvlJc w:val="left"/>
+      <w:pPr>
+        <w:ind w:left="2160" w:hanging="360"/>
+      </w:pPr>
+      <w:rPr>
+        <w:rFonts w:ascii="Wingdings" w:hAnsi="Wingdings" w:hint="default"/>
+      </w:rPr>
+    </w:lvl>
+    <w:lvl w:ilvl="3" w:tplc="04090001" w:tentative="1">
+      <w:start w:val="1"/>
+      <w:numFmt w:val="bullet"/>
+      <w:lvlText w:val=""/>
+      <w:lvlJc w:val="left"/>
+      <w:pPr>
+        <w:ind w:left="2880" w:hanging="360"/>
+      </w:pPr>
+      <w:rPr>
+        <w:rFonts w:ascii="Symbol" w:hAnsi="Symbol" w:hint="default"/>
+      </w:rPr>
+    </w:lvl>
+    <w:lvl w:ilvl="4" w:tplc="04090003" w:tentative="1">
+      <w:start w:val="1"/>
+      <w:numFmt w:val="bullet"/>
+      <w:lvlText w:val="o"/>
+      <w:lvlJc w:val="left"/>
+      <w:pPr>
+        <w:ind w:left="3600" w:hanging="360"/>
+      </w:pPr>
+      <w:rPr>
+        <w:rFonts w:ascii="Courier New" w:hAnsi="Courier New" w:cs="Courier New" w:hint="default"/>
+      </w:rPr>
+    </w:lvl>
+    <w:lvl w:ilvl="5" w:tplc="04090005" w:tentative="1">
+      <w:start w:val="1"/>
+      <w:numFmt w:val="bullet"/>
+      <w:lvlText w:val=""/>
+      <w:lvlJc w:val="left"/>
+      <w:pPr>
+        <w:ind w:left="4320" w:hanging="360"/>
+      </w:pPr>
+      <w:rPr>
+        <w:rFonts w:ascii="Wingdings" w:hAnsi="Wingdings" w:hint="default"/>
+      </w:rPr>
+    </w:lvl>
+    <w:lvl w:ilvl="6" w:tplc="04090001" w:tentative="1">
+      <w:start w:val="1"/>
+      <w:numFmt w:val="bullet"/>
+      <w:lvlText w:val=""/>
+      <w:lvlJc w:val="left"/>
+      <w:pPr>
+        <w:ind w:left="5040" w:hanging="360"/>
+      </w:pPr>
+      <w:rPr>
+        <w:rFonts w:ascii="Symbol" w:hAnsi="Symbol" w:hint="default"/>
+      </w:rPr>
+    </w:lvl>
+    <w:lvl w:ilvl="7" w:tplc="04090003" w:tentative="1">
+      <w:start w:val="1"/>
+      <w:numFmt w:val="bullet"/>
+      <w:lvlText w:val="o"/>
+      <w:lvlJc w:val="left"/>
+      <w:pPr>
+        <w:ind w:left="5760" w:hanging="360"/>
+      </w:pPr>
+      <w:rPr>
+        <w:rFonts w:ascii="Courier New" w:hAnsi="Courier New" w:cs="Courier New" w:hint="default"/>
+      </w:rPr>
+    </w:lvl>
+    <w:lvl w:ilvl="8" w:tplc="04090005" w:tentative="1">
+      <w:start w:val="1"/>
+      <w:numFmt w:val="bullet"/>
+      <w:lvlText w:val=""/>
+      <w:lvlJc w:val="left"/>
+      <w:pPr>
+        <w:ind w:left="6480" w:hanging="360"/>
+      </w:pPr>
+      <w:rPr>
+        <w:rFonts w:ascii="Wingdings" w:hAnsi="Wingdings" w:hint="default"/>
+      </w:rPr>
+    </w:lvl>
+  </w:abstractNum>
+  <w:abstractNum w:abstractNumId="4">
+    <w:nsid w:val="38E84C70"/>
+    <w:multiLevelType w:val="hybridMultilevel"/>
+    <w:tmpl w:val="EC425526"/>
+    <w:lvl w:ilvl="0" w:tplc="16787DBA">
+      <w:start w:val="1"/>
+      <w:numFmt w:val="bullet"/>
+      <w:lvlText w:val="-"/>
+      <w:lvlJc w:val="left"/>
+      <w:pPr>
+        <w:ind w:left="720" w:hanging="360"/>
+      </w:pPr>
+      <w:rPr>
+        <w:rFonts w:ascii="맑은 고딕" w:eastAsia="맑은 고딕" w:hAnsi="맑은 고딕" w:cstheme="minorBidi" w:hint="eastAsia"/>
+      </w:rPr>
+    </w:lvl>
+    <w:lvl w:ilvl="1" w:tplc="04090003" w:tentative="1">
+      <w:start w:val="1"/>
+      <w:numFmt w:val="bullet"/>
+      <w:lvlText w:val="o"/>
+      <w:lvlJc w:val="left"/>
+      <w:pPr>
+        <w:ind w:left="1440" w:hanging="360"/>
+      </w:pPr>
+      <w:rPr>
+        <w:rFonts w:ascii="Courier New" w:hAnsi="Courier New" w:cs="Courier New" w:hint="default"/>
+      </w:rPr>
+    </w:lvl>
+    <w:lvl w:ilvl="2" w:tplc="04090005" w:tentative="1">
+      <w:start w:val="1"/>
+      <w:numFmt w:val="bullet"/>
+      <w:lvlText w:val=""/>
+      <w:lvlJc w:val="left"/>
+      <w:pPr>
+        <w:ind w:left="2160" w:hanging="360"/>
+      </w:pPr>
+      <w:rPr>
+        <w:rFonts w:ascii="Wingdings" w:hAnsi="Wingdings" w:hint="default"/>
+      </w:rPr>
+    </w:lvl>
+    <w:lvl w:ilvl="3" w:tplc="04090001" w:tentative="1">
+      <w:start w:val="1"/>
+      <w:numFmt w:val="bullet"/>
+      <w:lvlText w:val=""/>
+      <w:lvlJc w:val="left"/>
+      <w:pPr>
+        <w:ind w:left="2880" w:hanging="360"/>
+      </w:pPr>
+      <w:rPr>
+        <w:rFonts w:ascii="Symbol" w:hAnsi="Symbol" w:hint="default"/>
+      </w:rPr>
+    </w:lvl>
+    <w:lvl w:ilvl="4" w:tplc="04090003" w:tentative="1">
+      <w:start w:val="1"/>
+      <w:numFmt w:val="bullet"/>
+      <w:lvlText w:val="o"/>
+      <w:lvlJc w:val="left"/>
+      <w:pPr>
+        <w:ind w:left="3600" w:hanging="360"/>
+      </w:pPr>
+      <w:rPr>
+        <w:rFonts w:ascii="Courier New" w:hAnsi="Courier New" w:cs="Courier New" w:hint="default"/>
+      </w:rPr>
+    </w:lvl>
+    <w:lvl w:ilvl="5" w:tplc="04090005" w:tentative="1">
+      <w:start w:val="1"/>
+      <w:numFmt w:val="bullet"/>
+      <w:lvlText w:val=""/>
+      <w:lvlJc w:val="left"/>
+      <w:pPr>
+        <w:ind w:left="4320" w:hanging="360"/>
+      </w:pPr>
+      <w:rPr>
+        <w:rFonts w:ascii="Wingdings" w:hAnsi="Wingdings" w:hint="default"/>
+      </w:rPr>
+    </w:lvl>
+    <w:lvl w:ilvl="6" w:tplc="04090001" w:tentative="1">
+      <w:start w:val="1"/>
+      <w:numFmt w:val="bullet"/>
+      <w:lvlText w:val=""/>
+      <w:lvlJc w:val="left"/>
+      <w:pPr>
+        <w:ind w:left="5040" w:hanging="360"/>
+      </w:pPr>
+      <w:rPr>
+        <w:rFonts w:ascii="Symbol" w:hAnsi="Symbol" w:hint="default"/>
+      </w:rPr>
+    </w:lvl>
+    <w:lvl w:ilvl="7" w:tplc="04090003" w:tentative="1">
+      <w:start w:val="1"/>
+      <w:numFmt w:val="bullet"/>
+      <w:lvlText w:val="o"/>
+      <w:lvlJc w:val="left"/>
+      <w:pPr>
+        <w:ind w:left="5760" w:hanging="360"/>
+      </w:pPr>
+      <w:rPr>
+        <w:rFonts w:ascii="Courier New" w:hAnsi="Courier New" w:cs="Courier New" w:hint="default"/>
+      </w:rPr>
+    </w:lvl>
+    <w:lvl w:ilvl="8" w:tplc="04090005" w:tentative="1">
+      <w:start w:val="1"/>
+      <w:numFmt w:val="bullet"/>
+      <w:lvlText w:val=""/>
+      <w:lvlJc w:val="left"/>
+      <w:pPr>
+        <w:ind w:left="6480" w:hanging="360"/>
+      </w:pPr>
+      <w:rPr>
+        <w:rFonts w:ascii="Wingdings" w:hAnsi="Wingdings" w:hint="default"/>
+      </w:rPr>
+    </w:lvl>
+  </w:abstractNum>
+  <w:abstractNum w:abstractNumId="5">
     <w:nsid w:val="58B274E4"/>
     <w:multiLevelType w:val="hybridMultilevel"/>
     <w:tmpl w:val="266A228C"/>
@@ -6393,7 +9519,7 @@
       </w:pPr>
     </w:lvl>
   </w:abstractNum>
-  <w:abstractNum w:abstractNumId="4">
+  <w:abstractNum w:abstractNumId="6">
     <w:nsid w:val="696229DC"/>
     <w:multiLevelType w:val="hybridMultilevel"/>
     <w:tmpl w:val="B00AECB2"/>
@@ -6482,7 +9608,346 @@
       </w:pPr>
     </w:lvl>
   </w:abstractNum>
-  <w:abstractNum w:abstractNumId="5">
+  <w:abstractNum w:abstractNumId="7">
+    <w:nsid w:val="699C4EB3"/>
+    <w:multiLevelType w:val="hybridMultilevel"/>
+    <w:tmpl w:val="0152F4B0"/>
+    <w:lvl w:ilvl="0" w:tplc="ED1621B2">
+      <w:start w:val="1"/>
+      <w:numFmt w:val="bullet"/>
+      <w:lvlText w:val="-"/>
+      <w:lvlJc w:val="left"/>
+      <w:pPr>
+        <w:ind w:left="720" w:hanging="360"/>
+      </w:pPr>
+      <w:rPr>
+        <w:rFonts w:ascii="맑은 고딕" w:eastAsia="맑은 고딕" w:hAnsi="맑은 고딕" w:cstheme="minorBidi" w:hint="eastAsia"/>
+      </w:rPr>
+    </w:lvl>
+    <w:lvl w:ilvl="1" w:tplc="04090003" w:tentative="1">
+      <w:start w:val="1"/>
+      <w:numFmt w:val="bullet"/>
+      <w:lvlText w:val="o"/>
+      <w:lvlJc w:val="left"/>
+      <w:pPr>
+        <w:ind w:left="1440" w:hanging="360"/>
+      </w:pPr>
+      <w:rPr>
+        <w:rFonts w:ascii="Courier New" w:hAnsi="Courier New" w:cs="Courier New" w:hint="default"/>
+      </w:rPr>
+    </w:lvl>
+    <w:lvl w:ilvl="2" w:tplc="04090005" w:tentative="1">
+      <w:start w:val="1"/>
+      <w:numFmt w:val="bullet"/>
+      <w:lvlText w:val=""/>
+      <w:lvlJc w:val="left"/>
+      <w:pPr>
+        <w:ind w:left="2160" w:hanging="360"/>
+      </w:pPr>
+      <w:rPr>
+        <w:rFonts w:ascii="Wingdings" w:hAnsi="Wingdings" w:hint="default"/>
+      </w:rPr>
+    </w:lvl>
+    <w:lvl w:ilvl="3" w:tplc="04090001" w:tentative="1">
+      <w:start w:val="1"/>
+      <w:numFmt w:val="bullet"/>
+      <w:lvlText w:val=""/>
+      <w:lvlJc w:val="left"/>
+      <w:pPr>
+        <w:ind w:left="2880" w:hanging="360"/>
+      </w:pPr>
+      <w:rPr>
+        <w:rFonts w:ascii="Symbol" w:hAnsi="Symbol" w:hint="default"/>
+      </w:rPr>
+    </w:lvl>
+    <w:lvl w:ilvl="4" w:tplc="04090003" w:tentative="1">
+      <w:start w:val="1"/>
+      <w:numFmt w:val="bullet"/>
+      <w:lvlText w:val="o"/>
+      <w:lvlJc w:val="left"/>
+      <w:pPr>
+        <w:ind w:left="3600" w:hanging="360"/>
+      </w:pPr>
+      <w:rPr>
+        <w:rFonts w:ascii="Courier New" w:hAnsi="Courier New" w:cs="Courier New" w:hint="default"/>
+      </w:rPr>
+    </w:lvl>
+    <w:lvl w:ilvl="5" w:tplc="04090005" w:tentative="1">
+      <w:start w:val="1"/>
+      <w:numFmt w:val="bullet"/>
+      <w:lvlText w:val=""/>
+      <w:lvlJc w:val="left"/>
+      <w:pPr>
+        <w:ind w:left="4320" w:hanging="360"/>
+      </w:pPr>
+      <w:rPr>
+        <w:rFonts w:ascii="Wingdings" w:hAnsi="Wingdings" w:hint="default"/>
+      </w:rPr>
+    </w:lvl>
+    <w:lvl w:ilvl="6" w:tplc="04090001" w:tentative="1">
+      <w:start w:val="1"/>
+      <w:numFmt w:val="bullet"/>
+      <w:lvlText w:val=""/>
+      <w:lvlJc w:val="left"/>
+      <w:pPr>
+        <w:ind w:left="5040" w:hanging="360"/>
+      </w:pPr>
+      <w:rPr>
+        <w:rFonts w:ascii="Symbol" w:hAnsi="Symbol" w:hint="default"/>
+      </w:rPr>
+    </w:lvl>
+    <w:lvl w:ilvl="7" w:tplc="04090003" w:tentative="1">
+      <w:start w:val="1"/>
+      <w:numFmt w:val="bullet"/>
+      <w:lvlText w:val="o"/>
+      <w:lvlJc w:val="left"/>
+      <w:pPr>
+        <w:ind w:left="5760" w:hanging="360"/>
+      </w:pPr>
+      <w:rPr>
+        <w:rFonts w:ascii="Courier New" w:hAnsi="Courier New" w:cs="Courier New" w:hint="default"/>
+      </w:rPr>
+    </w:lvl>
+    <w:lvl w:ilvl="8" w:tplc="04090005" w:tentative="1">
+      <w:start w:val="1"/>
+      <w:numFmt w:val="bullet"/>
+      <w:lvlText w:val=""/>
+      <w:lvlJc w:val="left"/>
+      <w:pPr>
+        <w:ind w:left="6480" w:hanging="360"/>
+      </w:pPr>
+      <w:rPr>
+        <w:rFonts w:ascii="Wingdings" w:hAnsi="Wingdings" w:hint="default"/>
+      </w:rPr>
+    </w:lvl>
+  </w:abstractNum>
+  <w:abstractNum w:abstractNumId="8">
+    <w:nsid w:val="6B7C3BA8"/>
+    <w:multiLevelType w:val="hybridMultilevel"/>
+    <w:tmpl w:val="D99E3304"/>
+    <w:lvl w:ilvl="0" w:tplc="4468B8B8">
+      <w:start w:val="1"/>
+      <w:numFmt w:val="bullet"/>
+      <w:lvlText w:val="-"/>
+      <w:lvlJc w:val="left"/>
+      <w:pPr>
+        <w:ind w:left="720" w:hanging="360"/>
+      </w:pPr>
+      <w:rPr>
+        <w:rFonts w:ascii="맑은 고딕" w:eastAsia="맑은 고딕" w:hAnsi="맑은 고딕" w:cstheme="minorBidi" w:hint="eastAsia"/>
+      </w:rPr>
+    </w:lvl>
+    <w:lvl w:ilvl="1" w:tplc="04090003" w:tentative="1">
+      <w:start w:val="1"/>
+      <w:numFmt w:val="bullet"/>
+      <w:lvlText w:val="o"/>
+      <w:lvlJc w:val="left"/>
+      <w:pPr>
+        <w:ind w:left="1440" w:hanging="360"/>
+      </w:pPr>
+      <w:rPr>
+        <w:rFonts w:ascii="Courier New" w:hAnsi="Courier New" w:cs="Courier New" w:hint="default"/>
+      </w:rPr>
+    </w:lvl>
+    <w:lvl w:ilvl="2" w:tplc="04090005" w:tentative="1">
+      <w:start w:val="1"/>
+      <w:numFmt w:val="bullet"/>
+      <w:lvlText w:val=""/>
+      <w:lvlJc w:val="left"/>
+      <w:pPr>
+        <w:ind w:left="2160" w:hanging="360"/>
+      </w:pPr>
+      <w:rPr>
+        <w:rFonts w:ascii="Wingdings" w:hAnsi="Wingdings" w:hint="default"/>
+      </w:rPr>
+    </w:lvl>
+    <w:lvl w:ilvl="3" w:tplc="04090001" w:tentative="1">
+      <w:start w:val="1"/>
+      <w:numFmt w:val="bullet"/>
+      <w:lvlText w:val=""/>
+      <w:lvlJc w:val="left"/>
+      <w:pPr>
+        <w:ind w:left="2880" w:hanging="360"/>
+      </w:pPr>
+      <w:rPr>
+        <w:rFonts w:ascii="Symbol" w:hAnsi="Symbol" w:hint="default"/>
+      </w:rPr>
+    </w:lvl>
+    <w:lvl w:ilvl="4" w:tplc="04090003" w:tentative="1">
+      <w:start w:val="1"/>
+      <w:numFmt w:val="bullet"/>
+      <w:lvlText w:val="o"/>
+      <w:lvlJc w:val="left"/>
+      <w:pPr>
+        <w:ind w:left="3600" w:hanging="360"/>
+      </w:pPr>
+      <w:rPr>
+        <w:rFonts w:ascii="Courier New" w:hAnsi="Courier New" w:cs="Courier New" w:hint="default"/>
+      </w:rPr>
+    </w:lvl>
+    <w:lvl w:ilvl="5" w:tplc="04090005" w:tentative="1">
+      <w:start w:val="1"/>
+      <w:numFmt w:val="bullet"/>
+      <w:lvlText w:val=""/>
+      <w:lvlJc w:val="left"/>
+      <w:pPr>
+        <w:ind w:left="4320" w:hanging="360"/>
+      </w:pPr>
+      <w:rPr>
+        <w:rFonts w:ascii="Wingdings" w:hAnsi="Wingdings" w:hint="default"/>
+      </w:rPr>
+    </w:lvl>
+    <w:lvl w:ilvl="6" w:tplc="04090001" w:tentative="1">
+      <w:start w:val="1"/>
+      <w:numFmt w:val="bullet"/>
+      <w:lvlText w:val=""/>
+      <w:lvlJc w:val="left"/>
+      <w:pPr>
+        <w:ind w:left="5040" w:hanging="360"/>
+      </w:pPr>
+      <w:rPr>
+        <w:rFonts w:ascii="Symbol" w:hAnsi="Symbol" w:hint="default"/>
+      </w:rPr>
+    </w:lvl>
+    <w:lvl w:ilvl="7" w:tplc="04090003" w:tentative="1">
+      <w:start w:val="1"/>
+      <w:numFmt w:val="bullet"/>
+      <w:lvlText w:val="o"/>
+      <w:lvlJc w:val="left"/>
+      <w:pPr>
+        <w:ind w:left="5760" w:hanging="360"/>
+      </w:pPr>
+      <w:rPr>
+        <w:rFonts w:ascii="Courier New" w:hAnsi="Courier New" w:cs="Courier New" w:hint="default"/>
+      </w:rPr>
+    </w:lvl>
+    <w:lvl w:ilvl="8" w:tplc="04090005" w:tentative="1">
+      <w:start w:val="1"/>
+      <w:numFmt w:val="bullet"/>
+      <w:lvlText w:val=""/>
+      <w:lvlJc w:val="left"/>
+      <w:pPr>
+        <w:ind w:left="6480" w:hanging="360"/>
+      </w:pPr>
+      <w:rPr>
+        <w:rFonts w:ascii="Wingdings" w:hAnsi="Wingdings" w:hint="default"/>
+      </w:rPr>
+    </w:lvl>
+  </w:abstractNum>
+  <w:abstractNum w:abstractNumId="9">
+    <w:nsid w:val="6FBB1DAB"/>
+    <w:multiLevelType w:val="hybridMultilevel"/>
+    <w:tmpl w:val="F5708704"/>
+    <w:lvl w:ilvl="0" w:tplc="1CB83FEE">
+      <w:start w:val="1"/>
+      <w:numFmt w:val="bullet"/>
+      <w:lvlText w:val="-"/>
+      <w:lvlJc w:val="left"/>
+      <w:pPr>
+        <w:ind w:left="720" w:hanging="360"/>
+      </w:pPr>
+      <w:rPr>
+        <w:rFonts w:ascii="맑은 고딕" w:eastAsia="맑은 고딕" w:hAnsi="맑은 고딕" w:cstheme="minorBidi" w:hint="eastAsia"/>
+      </w:rPr>
+    </w:lvl>
+    <w:lvl w:ilvl="1" w:tplc="04090003" w:tentative="1">
+      <w:start w:val="1"/>
+      <w:numFmt w:val="bullet"/>
+      <w:lvlText w:val="o"/>
+      <w:lvlJc w:val="left"/>
+      <w:pPr>
+        <w:ind w:left="1440" w:hanging="360"/>
+      </w:pPr>
+      <w:rPr>
+        <w:rFonts w:ascii="Courier New" w:hAnsi="Courier New" w:cs="Courier New" w:hint="default"/>
+      </w:rPr>
+    </w:lvl>
+    <w:lvl w:ilvl="2" w:tplc="04090005" w:tentative="1">
+      <w:start w:val="1"/>
+      <w:numFmt w:val="bullet"/>
+      <w:lvlText w:val=""/>
+      <w:lvlJc w:val="left"/>
+      <w:pPr>
+        <w:ind w:left="2160" w:hanging="360"/>
+      </w:pPr>
+      <w:rPr>
+        <w:rFonts w:ascii="Wingdings" w:hAnsi="Wingdings" w:hint="default"/>
+      </w:rPr>
+    </w:lvl>
+    <w:lvl w:ilvl="3" w:tplc="04090001" w:tentative="1">
+      <w:start w:val="1"/>
+      <w:numFmt w:val="bullet"/>
+      <w:lvlText w:val=""/>
+      <w:lvlJc w:val="left"/>
+      <w:pPr>
+        <w:ind w:left="2880" w:hanging="360"/>
+      </w:pPr>
+      <w:rPr>
+        <w:rFonts w:ascii="Symbol" w:hAnsi="Symbol" w:hint="default"/>
+      </w:rPr>
+    </w:lvl>
+    <w:lvl w:ilvl="4" w:tplc="04090003" w:tentative="1">
+      <w:start w:val="1"/>
+      <w:numFmt w:val="bullet"/>
+      <w:lvlText w:val="o"/>
+      <w:lvlJc w:val="left"/>
+      <w:pPr>
+        <w:ind w:left="3600" w:hanging="360"/>
+      </w:pPr>
+      <w:rPr>
+        <w:rFonts w:ascii="Courier New" w:hAnsi="Courier New" w:cs="Courier New" w:hint="default"/>
+      </w:rPr>
+    </w:lvl>
+    <w:lvl w:ilvl="5" w:tplc="04090005" w:tentative="1">
+      <w:start w:val="1"/>
+      <w:numFmt w:val="bullet"/>
+      <w:lvlText w:val=""/>
+      <w:lvlJc w:val="left"/>
+      <w:pPr>
+        <w:ind w:left="4320" w:hanging="360"/>
+      </w:pPr>
+      <w:rPr>
+        <w:rFonts w:ascii="Wingdings" w:hAnsi="Wingdings" w:hint="default"/>
+      </w:rPr>
+    </w:lvl>
+    <w:lvl w:ilvl="6" w:tplc="04090001" w:tentative="1">
+      <w:start w:val="1"/>
+      <w:numFmt w:val="bullet"/>
+      <w:lvlText w:val=""/>
+      <w:lvlJc w:val="left"/>
+      <w:pPr>
+        <w:ind w:left="5040" w:hanging="360"/>
+      </w:pPr>
+      <w:rPr>
+        <w:rFonts w:ascii="Symbol" w:hAnsi="Symbol" w:hint="default"/>
+      </w:rPr>
+    </w:lvl>
+    <w:lvl w:ilvl="7" w:tplc="04090003" w:tentative="1">
+      <w:start w:val="1"/>
+      <w:numFmt w:val="bullet"/>
+      <w:lvlText w:val="o"/>
+      <w:lvlJc w:val="left"/>
+      <w:pPr>
+        <w:ind w:left="5760" w:hanging="360"/>
+      </w:pPr>
+      <w:rPr>
+        <w:rFonts w:ascii="Courier New" w:hAnsi="Courier New" w:cs="Courier New" w:hint="default"/>
+      </w:rPr>
+    </w:lvl>
+    <w:lvl w:ilvl="8" w:tplc="04090005" w:tentative="1">
+      <w:start w:val="1"/>
+      <w:numFmt w:val="bullet"/>
+      <w:lvlText w:val=""/>
+      <w:lvlJc w:val="left"/>
+      <w:pPr>
+        <w:ind w:left="6480" w:hanging="360"/>
+      </w:pPr>
+      <w:rPr>
+        <w:rFonts w:ascii="Wingdings" w:hAnsi="Wingdings" w:hint="default"/>
+      </w:rPr>
+    </w:lvl>
+  </w:abstractNum>
+  <w:abstractNum w:abstractNumId="10">
     <w:nsid w:val="72C7102E"/>
     <w:multiLevelType w:val="hybridMultilevel"/>
     <w:tmpl w:val="0B809AB8"/>
@@ -6571,7 +10036,7 @@
       </w:pPr>
     </w:lvl>
   </w:abstractNum>
-  <w:abstractNum w:abstractNumId="6">
+  <w:abstractNum w:abstractNumId="11">
     <w:nsid w:val="7E2D60B5"/>
     <w:multiLevelType w:val="hybridMultilevel"/>
     <w:tmpl w:val="E0F49AA4"/>
@@ -6691,19 +10156,34 @@
     <w:abstractNumId w:val="2"/>
   </w:num>
   <w:num w:numId="3">
-    <w:abstractNumId w:val="3"/>
+    <w:abstractNumId w:val="5"/>
   </w:num>
   <w:num w:numId="4">
-    <w:abstractNumId w:val="5"/>
+    <w:abstractNumId w:val="10"/>
   </w:num>
   <w:num w:numId="5">
-    <w:abstractNumId w:val="4"/>
+    <w:abstractNumId w:val="6"/>
   </w:num>
   <w:num w:numId="6">
     <w:abstractNumId w:val="0"/>
   </w:num>
   <w:num w:numId="7">
-    <w:abstractNumId w:val="6"/>
+    <w:abstractNumId w:val="11"/>
+  </w:num>
+  <w:num w:numId="8">
+    <w:abstractNumId w:val="3"/>
+  </w:num>
+  <w:num w:numId="9">
+    <w:abstractNumId w:val="8"/>
+  </w:num>
+  <w:num w:numId="10">
+    <w:abstractNumId w:val="7"/>
+  </w:num>
+  <w:num w:numId="11">
+    <w:abstractNumId w:val="4"/>
+  </w:num>
+  <w:num w:numId="12">
+    <w:abstractNumId w:val="9"/>
   </w:num>
 </w:numbering>
 </file>
@@ -7481,6 +10961,55 @@
       </w:tcPr>
     </w:tblStylePr>
   </w:style>
+  <w:style w:type="paragraph" w:customStyle="1" w:styleId="FirstParagraph">
+    <w:name w:val="First Paragraph"/>
+    <w:basedOn w:val="BodyText"/>
+    <w:next w:val="BodyText"/>
+    <w:qFormat/>
+    <w:rsid w:val="00F96E8A"/>
+    <w:pPr>
+      <w:widowControl/>
+      <w:wordWrap/>
+      <w:autoSpaceDE/>
+      <w:autoSpaceDN/>
+      <w:spacing w:before="180" w:after="180" w:line="240" w:lineRule="auto"/>
+      <w:jc w:val="left"/>
+    </w:pPr>
+    <w:rPr>
+      <w:rFonts w:eastAsiaTheme="minorHAnsi"/>
+      <w:kern w:val="0"/>
+      <w:sz w:val="24"/>
+      <w:szCs w:val="24"/>
+      <w:lang w:eastAsia="en-US"/>
+    </w:rPr>
+  </w:style>
+  <w:style w:type="character" w:customStyle="1" w:styleId="VerbatimChar">
+    <w:name w:val="Verbatim Char"/>
+    <w:basedOn w:val="DefaultParagraphFont"/>
+    <w:link w:val="SourceCode"/>
+    <w:rsid w:val="00F96E8A"/>
+    <w:rPr>
+      <w:rFonts w:ascii="Consolas" w:hAnsi="Consolas"/>
+      <w:sz w:val="22"/>
+    </w:rPr>
+  </w:style>
+  <w:style w:type="paragraph" w:customStyle="1" w:styleId="SourceCode">
+    <w:name w:val="Source Code"/>
+    <w:basedOn w:val="Normal"/>
+    <w:link w:val="VerbatimChar"/>
+    <w:rsid w:val="00F96E8A"/>
+    <w:pPr>
+      <w:widowControl/>
+      <w:autoSpaceDE/>
+      <w:autoSpaceDN/>
+      <w:spacing w:after="200" w:line="240" w:lineRule="auto"/>
+      <w:jc w:val="left"/>
+    </w:pPr>
+    <w:rPr>
+      <w:rFonts w:ascii="Consolas" w:hAnsi="Consolas"/>
+      <w:sz w:val="22"/>
+    </w:rPr>
+  </w:style>
 </w:styles>
 </file>
 

</xml_diff>